<commit_message>
rephrased why Fowler's technique is not applicable for us, clarified how we determined pulses to be sufficiently separated - via the number of time tags obtained through differentiation.
</commit_message>
<xml_diff>
--- a/TESPulse.docx
+++ b/TESPulse.docx
@@ -14,7 +14,6 @@
           <w:bCs/>
           <w:sz w:val="28"/>
           <w:szCs w:val="28"/>
-          <w:lang w:val="en-US"/>
         </w:rPr>
         <w:t>Photon number and timing resolution of a near-infrared continuous-wave source with a transition edge sensor</w:t>
       </w:r>
@@ -22,10 +21,6 @@
     <w:p>
       <w:pPr>
         <w:pStyle w:val="Author"/>
-        <w:widowControl/>
-        <w:suppressAutoHyphens w:val="true"/>
-        <w:spacing w:before="360" w:after="40"/>
-        <w:jc w:val="center"/>
         <w:rPr/>
       </w:pPr>
       <w:r>
@@ -33,7 +28,6 @@
           <w:b/>
           <w:bCs/>
           <w:sz w:val="18"/>
-          <w:lang w:val="en-US"/>
         </w:rPr>
         <w:t>Jianwei Lee</w:t>
       </w:r>
@@ -43,7 +37,6 @@
           <w:bCs/>
           <w:sz w:val="18"/>
           <w:vertAlign w:val="superscript"/>
-          <w:lang w:val="en-US"/>
         </w:rPr>
         <w:t>1</w:t>
       </w:r>
@@ -52,7 +45,6 @@
           <w:b/>
           <w:bCs/>
           <w:sz w:val="18"/>
-          <w:lang w:val="en-US"/>
         </w:rPr>
         <w:t>, Lijiong Shen</w:t>
       </w:r>
@@ -62,7 +54,6 @@
           <w:bCs/>
           <w:sz w:val="18"/>
           <w:vertAlign w:val="superscript"/>
-          <w:lang w:val="en-US"/>
         </w:rPr>
         <w:t>2</w:t>
       </w:r>
@@ -71,7 +62,6 @@
           <w:b/>
           <w:bCs/>
           <w:sz w:val="18"/>
-          <w:lang w:val="en-US"/>
         </w:rPr>
         <w:t>, Brenda Chng</w:t>
       </w:r>
@@ -81,7 +71,6 @@
           <w:bCs/>
           <w:sz w:val="18"/>
           <w:vertAlign w:val="superscript"/>
-          <w:lang w:val="en-US"/>
         </w:rPr>
         <w:t>1</w:t>
       </w:r>
@@ -90,7 +79,6 @@
           <w:b/>
           <w:bCs/>
           <w:sz w:val="18"/>
-          <w:lang w:val="en-US"/>
         </w:rPr>
         <w:t>, Alessandro Cerè</w:t>
       </w:r>
@@ -100,7 +88,6 @@
           <w:bCs/>
           <w:sz w:val="18"/>
           <w:vertAlign w:val="superscript"/>
-          <w:lang w:val="en-US"/>
         </w:rPr>
         <w:t>1</w:t>
       </w:r>
@@ -109,7 +96,6 @@
           <w:b/>
           <w:bCs/>
           <w:sz w:val="18"/>
-          <w:lang w:val="en-US"/>
         </w:rPr>
         <w:t>, Christian Kurtsiefer</w:t>
       </w:r>
@@ -119,7 +105,6 @@
           <w:bCs/>
           <w:sz w:val="18"/>
           <w:vertAlign w:val="superscript"/>
-          <w:lang w:val="en-US"/>
         </w:rPr>
         <w:t>1,2</w:t>
       </w:r>
@@ -127,7 +112,6 @@
     <w:p>
       <w:pPr>
         <w:pStyle w:val="Affiliation"/>
-        <w:jc w:val="center"/>
         <w:rPr>
           <w:sz w:val="16"/>
           <w:szCs w:val="16"/>
@@ -153,7 +137,6 @@
       <w:pPr>
         <w:pStyle w:val="Affiliation"/>
         <w:spacing w:before="0" w:after="60"/>
-        <w:jc w:val="center"/>
         <w:rPr>
           <w:sz w:val="16"/>
           <w:szCs w:val="16"/>
@@ -167,7 +150,6 @@
           <w:sz w:val="16"/>
           <w:szCs w:val="16"/>
           <w:vertAlign w:val="superscript"/>
-          <w:lang w:val="en-US"/>
         </w:rPr>
         <w:t>2</w:t>
       </w:r>
@@ -178,7 +160,6 @@
           <w:color w:val="000000"/>
           <w:sz w:val="16"/>
           <w:szCs w:val="16"/>
-          <w:lang w:val="en-US"/>
         </w:rPr>
         <w:t>Deparment of Physics, National University of Singapore</w:t>
       </w:r>
@@ -206,34 +187,53 @@
       <w:pPr>
         <w:pStyle w:val="Abstract"/>
         <w:ind w:firstLine="720"/>
-        <w:jc w:val="both"/>
         <w:rPr/>
       </w:pPr>
+      <w:del w:id="0" w:author="Microsoft Office User" w:date="2017-04-13T14:14:00Z">
+        <w:r>
+          <w:rPr>
+            <w:b w:val="false"/>
+            <w:bCs w:val="false"/>
+            <w:sz w:val="20"/>
+            <w:szCs w:val="20"/>
+          </w:rPr>
+          <w:delText xml:space="preserve">Abstract- </w:delText>
+        </w:r>
+      </w:del>
       <w:r>
         <w:rPr>
           <w:b w:val="false"/>
           <w:bCs w:val="false"/>
           <w:sz w:val="20"/>
           <w:szCs w:val="20"/>
-          <w:lang w:val="en-US"/>
-        </w:rPr>
-        <w:t xml:space="preserve">Abstract- </w:t>
-      </w:r>
+        </w:rPr>
+        <w:t>The slow recovery time, on the order of microseconds, of Transition Edge Sensors (TES</w:t>
+      </w:r>
+      <w:del w:id="1" w:author="Microsoft Office User" w:date="2017-04-13T14:15:00Z">
+        <w:r>
+          <w:rPr>
+            <w:b w:val="false"/>
+            <w:bCs w:val="false"/>
+            <w:sz w:val="20"/>
+            <w:szCs w:val="20"/>
+          </w:rPr>
+          <w:delText xml:space="preserve">) [1]  </w:delText>
+        </w:r>
+      </w:del>
       <w:r>
         <w:rPr>
           <w:b w:val="false"/>
           <w:bCs w:val="false"/>
           <w:sz w:val="20"/>
           <w:szCs w:val="20"/>
-          <w:lang w:val="en-US"/>
-        </w:rPr>
-        <w:t>The slow recovery time, on the order of microseconds, of Transition Edge Sensors (TES) [1]  limits their number resolving and timing accuracy for high photon-flux detection. This is usually resolved by pulsing the light source or discarding overlapping signals, thereby limiting its applicability. In this work, we analyze the output signal when detecting a continuous wave source, and present a procedure to determine amplitude and timing of overlapping pulses. As a direct application, we measure the arrival-time difference distribution of a coherent source in a single spatial mode using a single detector.</w:t>
+        </w:rPr>
+        <w:t>limits their number resolving and timing accuracy for high photon-flux detection. This is usually resolved by pulsing the light source or discarding overlapping signals, thereby limiting its applicability. In this work, we analyze the output signal when detecting a continuous wave source, and present a procedure to determine amplitude and timing of overlapping pulses. As a direct application, we measure the arrival-time difference distribution of a coherent source in a single spatial mode using a single detector.</w:t>
       </w:r>
     </w:p>
     <w:p>
       <w:pPr>
         <w:pStyle w:val="Normal"/>
-        <w:ind w:right="562" w:firstLine="708"/>
+        <w:ind w:firstLine="720"/>
         <w:jc w:val="both"/>
         <w:rPr/>
       </w:pPr>
@@ -242,206 +242,1960 @@
           <w:szCs w:val="16"/>
           <w:lang w:val="en-US"/>
         </w:rPr>
-        <w:t>The detection of a single photon by the TES produces a pulse with a fast rising edge of tens of nanoseconds, and a decay time of in the order of microseconds. This relatively slow timing characteristics is due to the limited bandwidth of the SQUID amplification necessary to amplify the signal.</w:t>
+        <w:t>The detection of a single photon by the TES produces a pulse with a fast rising edge of tens of nanoseconds, and a decay time of in the order of microseconds</w:t>
+      </w:r>
+      <w:ins w:id="2" w:author="Microsoft Office User" w:date="2017-04-13T14:15:00Z">
+        <w:r>
+          <w:rPr>
+            <w:lang w:val="en-US"/>
+          </w:rPr>
+          <w:t>) [1]</w:t>
+        </w:r>
+      </w:ins>
+      <w:r>
+        <w:rPr>
+          <w:szCs w:val="16"/>
+          <w:lang w:val="en-US"/>
+        </w:rPr>
+        <w:t>. The longer decay time is attributed to the rethermalisation of the detector with its cold bath</w:t>
+      </w:r>
+      <w:del w:id="3" w:author="Microsoft Office User" w:date="2017-04-13T14:15:00Z">
+        <w:r>
+          <w:rPr>
+            <w:szCs w:val="16"/>
+            <w:lang w:val="en-US"/>
+          </w:rPr>
+          <w:delText>,</w:delText>
+        </w:r>
+      </w:del>
+      <w:r>
+        <w:rPr>
+          <w:szCs w:val="16"/>
+          <w:lang w:val="en-US"/>
+        </w:rPr>
+        <w:t xml:space="preserve"> through a weak thermal link [2].</w:t>
       </w:r>
     </w:p>
     <w:p>
       <w:pPr>
         <w:pStyle w:val="Normal"/>
-        <w:ind w:right="562" w:firstLine="708"/>
+        <w:ind w:firstLine="720"/>
         <w:jc w:val="both"/>
+        <w:pPrChange w:id="0" w:author="Microsoft Office User" w:date="2017-04-13T14:17:00Z">
+          <w:pPr>
+            <w:jc w:val="both"/>
+            <w:ind w:firstLine="720"/>
+          </w:pPr>
+        </w:pPrChange>
         <w:rPr/>
       </w:pPr>
-      <w:r>
-        <w:rPr>
-          <w:szCs w:val="16"/>
-          <w:lang w:val="en-US"/>
-        </w:rPr>
-        <w:t>Different triggering techniques can be used to associate an arrival time to a detection event, e.g., threshold crossing and constant fraction discriminator. These methods do not work when two pulses are overlapped, as the rising edge of the second pulse is obscured. This problems limits the applicability of TES for for high photon-flux detection.</w:t>
-      </w:r>
-    </w:p>
-    <w:p>
-      <w:pPr>
-        <w:pStyle w:val="Normal"/>
-        <w:ind w:right="562" w:firstLine="708"/>
-        <w:jc w:val="both"/>
-        <w:rPr/>
-      </w:pPr>
-      <w:r>
-        <w:rPr>
-          <w:szCs w:val="16"/>
-          <w:lang w:val="en-US"/>
-        </w:rPr>
-        <w:t xml:space="preserve">In [2], Fowler et al. demonstrated how to estimate the arrival time of the second pulse by low-pass filtering and differentiating the signal. The proposed technique works well for the high signal-to-noise ratio typical of the detection of high energy photons (\gamma and X). </w:t>
-      </w:r>
-    </w:p>
-    <w:p>
-      <w:pPr>
-        <w:pStyle w:val="Normal"/>
-        <w:ind w:right="562" w:firstLine="708"/>
-        <w:jc w:val="both"/>
-        <w:rPr/>
-      </w:pPr>
-      <w:r>
-        <w:rPr>
-          <w:szCs w:val="16"/>
-          <w:lang w:val="en-US"/>
-        </w:rPr>
-        <w:t>In the case of NIR photons, with lower signal-to-noise ratios, the differentiated signal often triggers on noise instead of the onset of a photon. Applying a  low-pass filter to circumvent this decreases timing resolution. Our approach consists in identifying the detection events, and fit it with a model based on a linear superposition of single-photon traces.</w:t>
-      </w:r>
-    </w:p>
-    <w:p>
-      <w:pPr>
-        <w:pStyle w:val="Normal"/>
-        <w:ind w:right="562" w:firstLine="708"/>
-        <w:jc w:val="both"/>
-        <w:rPr>
-          <w:szCs w:val="16"/>
-          <w:lang w:val="en-US"/>
-        </w:rPr>
-      </w:pPr>
-      <w:r>
-        <w:rPr>
-          <w:szCs w:val="16"/>
-          <w:lang w:val="en-US"/>
-        </w:rPr>
-        <w:t>In our experimental demonstration, we modulate a laser diode with central wavelength 810 nm to obtain light pulses of controlled duration in the order of nanoseconds and controlled intensity. Using trains of 4 ns long pulses with a repetition rate of 100kHz and average number of photons per pulse n_bar \approx 1 we obtain a collection of sample traces. We select traces corresponding to single photon events and use them to create a model for the single photon detection trace.</w:t>
-      </w:r>
-    </w:p>
-    <w:p>
-      <w:pPr>
-        <w:pStyle w:val="Normal"/>
-        <w:ind w:right="562" w:firstLine="708"/>
-        <w:jc w:val="both"/>
-        <w:rPr/>
-      </w:pPr>
-      <w:r>
-        <w:rPr>
-          <w:szCs w:val="16"/>
-          <w:lang w:val="en-US"/>
-        </w:rPr>
-        <w:t>We then switch the laser diode to continuous wave, record the signal as 10 us long traces, and select all the traces containing two photons. If the individual photon detection events are sufficiently separated, we obtain an initial estimation of the arrival-time using a low-pass filter and differentiation. This estimated times are subsequently used to initialise a least-squares fit on the unfiltered trace.</w:t>
-      </w:r>
-    </w:p>
-    <w:p>
-      <w:pPr>
-        <w:pStyle w:val="Normal"/>
-        <w:ind w:right="562" w:firstLine="708"/>
-        <w:jc w:val="both"/>
-        <w:rPr/>
-      </w:pPr>
-      <w:r>
-        <w:rPr>
-          <w:szCs w:val="16"/>
-          <w:lang w:val="en-US"/>
-        </w:rPr>
-        <w:t>For pulses separated by less than the rise time of the single photon event we perform a Monte-Carlo Markov Chain fit on the signal, including the expected amplitude distribution as priors.</w:t>
-      </w:r>
-    </w:p>
-    <w:p>
-      <w:pPr>
-        <w:pStyle w:val="Normal"/>
-        <w:ind w:right="562" w:firstLine="708"/>
-        <w:jc w:val="both"/>
-        <w:rPr/>
-      </w:pPr>
-      <w:r>
-        <w:rPr>
-          <w:szCs w:val="16"/>
-          <w:lang w:val="en-US"/>
-        </w:rPr>
-        <w:t>In this way, arrival-time differences of $\approx$ 200 ns can be estimated with an accuracy of ~60 ns. We obtain an arrival-time difference distribution that agrees well with our prediction (see Figure 1).</w:t>
-      </w:r>
+      <w:ins w:id="4" w:author="Microsoft Office User" w:date="2017-04-13T14:16:00Z">
+        <w:r>
+          <w:rPr>
+            <w:szCs w:val="16"/>
+            <w:lang w:val="en-US"/>
+          </w:rPr>
+          <w:t xml:space="preserve">Standard techniques for time-tagging a detection event </w:t>
+        </w:r>
+      </w:ins>
+      <w:ins w:id="5" w:author="Microsoft Office User" w:date="2017-04-13T14:18:00Z">
+        <w:r>
+          <w:rPr>
+            <w:szCs w:val="16"/>
+            <w:lang w:val="en-US"/>
+          </w:rPr>
+          <w:t>depend on</w:t>
+        </w:r>
+      </w:ins>
+      <w:ins w:id="6" w:author="Microsoft Office User" w:date="2017-04-13T14:16:00Z">
+        <w:r>
+          <w:rPr>
+            <w:szCs w:val="16"/>
+            <w:lang w:val="en-US"/>
+          </w:rPr>
+          <w:t xml:space="preserve"> </w:t>
+        </w:r>
+      </w:ins>
+      <w:del w:id="7" w:author="Microsoft Office User" w:date="2017-04-13T14:17:00Z">
+        <w:r>
+          <w:rPr>
+            <w:szCs w:val="16"/>
+            <w:lang w:val="en-US"/>
+          </w:rPr>
+          <w:delText>Different triggering techniques can be used to a</w:delText>
+        </w:r>
+      </w:del>
+      <w:del w:id="8" w:author="Microsoft Office User" w:date="2017-04-13T14:17:00Z">
+        <w:r>
+          <w:rPr>
+            <w:szCs w:val="16"/>
+            <w:lang w:val="en-US"/>
+          </w:rPr>
+          <w:delText xml:space="preserve">ssociate an arrival time to a detection event, e.g., </w:delText>
+        </w:r>
+      </w:del>
+      <w:r>
+        <w:rPr>
+          <w:szCs w:val="16"/>
+          <w:lang w:val="en-US"/>
+        </w:rPr>
+        <w:t xml:space="preserve">threshold crossing </w:t>
+      </w:r>
+      <w:del w:id="9" w:author="Microsoft Office User" w:date="2017-04-13T14:18:00Z">
+        <w:r>
+          <w:rPr>
+            <w:szCs w:val="16"/>
+            <w:lang w:val="en-US"/>
+          </w:rPr>
+          <w:delText xml:space="preserve">and </w:delText>
+        </w:r>
+      </w:del>
+      <w:ins w:id="10" w:author="Microsoft Office User" w:date="2017-04-13T14:18:00Z">
+        <w:r>
+          <w:rPr>
+            <w:szCs w:val="16"/>
+            <w:lang w:val="en-US"/>
+          </w:rPr>
+          <w:t>or</w:t>
+        </w:r>
+      </w:ins>
+      <w:ins w:id="11" w:author="Microsoft Office User" w:date="2017-04-13T14:18:00Z">
+        <w:r>
+          <w:rPr>
+            <w:szCs w:val="16"/>
+            <w:lang w:val="en-US"/>
+          </w:rPr>
+          <w:t xml:space="preserve"> </w:t>
+        </w:r>
+      </w:ins>
+      <w:r>
+        <w:rPr>
+          <w:szCs w:val="16"/>
+          <w:lang w:val="en-US"/>
+        </w:rPr>
+        <w:t xml:space="preserve">constant fraction </w:t>
+      </w:r>
+      <w:del w:id="12" w:author="Microsoft Office User" w:date="2017-04-13T14:19:00Z">
+        <w:r>
+          <w:rPr>
+            <w:szCs w:val="16"/>
+            <w:lang w:val="en-US"/>
+          </w:rPr>
+          <w:delText>discriminator</w:delText>
+        </w:r>
+      </w:del>
+      <w:ins w:id="13" w:author="Microsoft Office User" w:date="2017-04-13T14:19:00Z">
+        <w:r>
+          <w:rPr>
+            <w:szCs w:val="16"/>
+            <w:lang w:val="en-US"/>
+          </w:rPr>
+          <w:t>discrimination</w:t>
+        </w:r>
+      </w:ins>
+      <w:r>
+        <w:rPr>
+          <w:szCs w:val="16"/>
+          <w:lang w:val="en-US"/>
+        </w:rPr>
+        <w:t xml:space="preserve">. These methods do not work when two pulses </w:t>
+      </w:r>
+      <w:del w:id="14" w:author="Microsoft Office User" w:date="2017-04-13T14:21:00Z">
+        <w:r>
+          <w:rPr>
+            <w:szCs w:val="16"/>
+            <w:lang w:val="en-US"/>
+          </w:rPr>
+          <w:delText xml:space="preserve">are </w:delText>
+        </w:r>
+      </w:del>
+      <w:ins w:id="15" w:author="Microsoft Office User" w:date="2017-04-13T14:21:00Z">
+        <w:r>
+          <w:rPr>
+            <w:szCs w:val="16"/>
+            <w:lang w:val="en-US"/>
+          </w:rPr>
+          <w:t>have a large</w:t>
+        </w:r>
+      </w:ins>
+      <w:ins w:id="16" w:author="Microsoft Office User" w:date="2017-04-13T14:21:00Z">
+        <w:r>
+          <w:rPr>
+            <w:szCs w:val="16"/>
+            <w:lang w:val="en-US"/>
+          </w:rPr>
+          <w:t xml:space="preserve"> </w:t>
+        </w:r>
+      </w:ins>
+      <w:r>
+        <w:rPr>
+          <w:szCs w:val="16"/>
+          <w:lang w:val="en-US"/>
+        </w:rPr>
+        <w:t>overlap</w:t>
+      </w:r>
+      <w:del w:id="17" w:author="Microsoft Office User" w:date="2017-04-13T14:21:00Z">
+        <w:r>
+          <w:rPr>
+            <w:szCs w:val="16"/>
+            <w:lang w:val="en-US"/>
+          </w:rPr>
+          <w:delText>ped</w:delText>
+        </w:r>
+      </w:del>
+      <w:ins w:id="18" w:author="Microsoft Office User" w:date="2017-04-13T14:20:00Z">
+        <w:r>
+          <w:rPr>
+            <w:szCs w:val="16"/>
+            <w:lang w:val="en-US"/>
+          </w:rPr>
+          <w:t xml:space="preserve"> </w:t>
+        </w:r>
+      </w:ins>
+      <w:ins w:id="19" w:author="Microsoft Office User" w:date="2017-04-13T14:20:00Z">
+        <w:r>
+          <w:rPr>
+            <w:szCs w:val="16"/>
+            <w:lang w:val="en-US"/>
+          </w:rPr>
+          <w:t>(see Figure 1</w:t>
+        </w:r>
+      </w:ins>
+      <w:ins w:id="20" w:author="Microsoft Office User" w:date="2017-04-13T14:21:00Z">
+        <w:r>
+          <w:rPr>
+            <w:szCs w:val="16"/>
+            <w:lang w:val="en-US"/>
+          </w:rPr>
+          <w:t>)</w:t>
+        </w:r>
+      </w:ins>
+      <w:ins w:id="21" w:author="Microsoft Office User" w:date="2017-04-13T14:22:00Z">
+        <w:r>
+          <w:rPr>
+            <w:szCs w:val="16"/>
+            <w:lang w:val="en-US"/>
+          </w:rPr>
+          <w:t>,</w:t>
+        </w:r>
+      </w:ins>
+      <w:ins w:id="22" w:author="Microsoft Office User" w:date="2017-04-13T14:21:00Z">
+        <w:r>
+          <w:rPr>
+            <w:szCs w:val="16"/>
+            <w:lang w:val="en-US"/>
+          </w:rPr>
+          <w:t xml:space="preserve"> limiting</w:t>
+        </w:r>
+      </w:ins>
+      <w:del w:id="23" w:author="Microsoft Office User" w:date="2017-04-13T14:20:00Z">
+        <w:r>
+          <w:rPr>
+            <w:szCs w:val="16"/>
+            <w:lang w:val="en-US"/>
+          </w:rPr>
+          <w:delText>, as the rising edge of the second pulse is obscured</w:delText>
+        </w:r>
+      </w:del>
+      <w:del w:id="24" w:author="Microsoft Office User" w:date="2017-04-13T14:21:00Z">
+        <w:r>
+          <w:rPr>
+            <w:szCs w:val="16"/>
+            <w:lang w:val="en-US"/>
+          </w:rPr>
+          <w:delText>. This problem</w:delText>
+        </w:r>
+      </w:del>
+      <w:del w:id="25" w:author="Microsoft Office User" w:date="2017-04-13T14:19:00Z">
+        <w:r>
+          <w:rPr>
+            <w:szCs w:val="16"/>
+            <w:lang w:val="en-US"/>
+          </w:rPr>
+          <w:delText>s</w:delText>
+        </w:r>
+      </w:del>
+      <w:del w:id="26" w:author="Microsoft Office User" w:date="2017-04-13T14:21:00Z">
+        <w:r>
+          <w:rPr>
+            <w:szCs w:val="16"/>
+            <w:lang w:val="en-US"/>
+          </w:rPr>
+          <w:delText xml:space="preserve"> limits</w:delText>
+        </w:r>
+      </w:del>
+      <w:r>
+        <w:rPr>
+          <w:szCs w:val="16"/>
+          <w:lang w:val="en-US"/>
+        </w:rPr>
+        <w:t xml:space="preserve"> the applicability of TES for </w:t>
+      </w:r>
+      <w:del w:id="27" w:author="Microsoft Office User" w:date="2017-04-13T14:21:00Z">
+        <w:r>
+          <w:rPr>
+            <w:szCs w:val="16"/>
+            <w:lang w:val="en-US"/>
+          </w:rPr>
+          <w:delText xml:space="preserve">for </w:delText>
+        </w:r>
+      </w:del>
+      <w:r>
+        <w:rPr>
+          <w:szCs w:val="16"/>
+          <w:lang w:val="en-US"/>
+        </w:rPr>
+        <w:t>high photon-flux detection.</w:t>
+      </w:r>
+      <w:ins w:id="28" w:author="Microsoft Office User" w:date="2017-04-13T14:43:00Z">
+        <w:r>
+          <w:rPr>
+            <w:szCs w:val="16"/>
+            <w:lang w:val="en-US"/>
+          </w:rPr>
+          <w:t xml:space="preserve"> </w:t>
+        </w:r>
+      </w:ins>
     </w:p>
     <w:p>
       <w:pPr>
         <w:pStyle w:val="Normal"/>
         <w:jc w:val="both"/>
-        <w:rPr>
-          <w:b/>
-          <w:b/>
-          <w:sz w:val="16"/>
-          <w:szCs w:val="16"/>
-          <w:lang w:val="en-US"/>
-        </w:rPr>
+        <w:pPrChange w:id="0" w:author="Microsoft Office User" w:date="2017-04-13T14:43:00Z">
+          <w:pPr>
+            <w:jc w:val="both"/>
+            <w:ind w:firstLine="720"/>
+          </w:pPr>
+        </w:pPrChange>
+        <w:rPr/>
       </w:pPr>
-      <w:r>
-        <w:rPr>
-          <w:b/>
-          <w:sz w:val="16"/>
-          <w:szCs w:val="16"/>
-          <w:lang w:val="en-US"/>
-        </w:rPr>
-        <w:drawing>
-          <wp:anchor behindDoc="0" distT="0" distB="0" distL="0" distR="0" simplePos="0" locked="0" layoutInCell="1" allowOverlap="1" relativeHeight="2">
-            <wp:simplePos x="0" y="0"/>
-            <wp:positionH relativeFrom="column">
-              <wp:posOffset>1861185</wp:posOffset>
-            </wp:positionH>
-            <wp:positionV relativeFrom="paragraph">
-              <wp:posOffset>61595</wp:posOffset>
-            </wp:positionV>
-            <wp:extent cx="2164080" cy="1683385"/>
-            <wp:effectExtent l="0" t="0" r="0" b="0"/>
-            <wp:wrapTopAndBottom/>
-            <wp:docPr id="1" name="Image1" descr=""/>
-            <wp:cNvGraphicFramePr>
-              <a:graphicFrameLocks xmlns:a="http://schemas.openxmlformats.org/drawingml/2006/main" noChangeAspect="1"/>
-            </wp:cNvGraphicFramePr>
-            <a:graphic xmlns:a="http://schemas.openxmlformats.org/drawingml/2006/main">
-              <a:graphicData uri="http://schemas.openxmlformats.org/drawingml/2006/picture">
-                <pic:pic xmlns:pic="http://schemas.openxmlformats.org/drawingml/2006/picture">
-                  <pic:nvPicPr>
-                    <pic:cNvPr id="1" name="Image1" descr=""/>
-                    <pic:cNvPicPr>
-                      <a:picLocks noChangeAspect="1" noChangeArrowheads="1"/>
-                    </pic:cNvPicPr>
-                  </pic:nvPicPr>
-                  <pic:blipFill>
-                    <a:blip r:embed="rId2"/>
-                    <a:stretch>
-                      <a:fillRect/>
-                    </a:stretch>
-                  </pic:blipFill>
-                  <pic:spPr bwMode="auto">
-                    <a:xfrm>
-                      <a:off x="0" y="0"/>
-                      <a:ext cx="2164080" cy="1683385"/>
-                    </a:xfrm>
-                    <a:prstGeom prst="rect">
-                      <a:avLst/>
-                    </a:prstGeom>
-                  </pic:spPr>
-                </pic:pic>
-              </a:graphicData>
-            </a:graphic>
-          </wp:anchor>
-        </w:drawing>
+      <w:del w:id="30" w:author="Microsoft Office User" w:date="2017-04-13T14:24:00Z">
+        <w:r>
+          <w:rPr>
+            <w:szCs w:val="16"/>
+            <w:lang w:val="en-US"/>
+          </w:rPr>
+          <w:delText>I</w:delText>
+        </w:r>
+      </w:del>
+      <w:del w:id="31" w:author="Microsoft Office User" w:date="2017-04-13T14:24:00Z">
+        <w:r>
+          <w:rPr>
+            <w:szCs w:val="16"/>
+            <w:lang w:val="en-US"/>
+          </w:rPr>
+          <w:delText xml:space="preserve">n [3], Fowler et al. demonstrated how to estimate the arrival time of the second pulse by low-pass filtering and differentiating the signal. </w:delText>
+        </w:r>
+      </w:del>
+      <w:ins w:id="32" w:author="Microsoft Office User" w:date="2017-04-13T14:23:00Z">
+        <w:r>
+          <w:rPr>
+            <w:szCs w:val="16"/>
+            <w:lang w:val="en-US"/>
+          </w:rPr>
+          <w:t xml:space="preserve">In [3], Fowler et al. </w:t>
+        </w:r>
+      </w:ins>
+      <w:del w:id="33" w:author="Microsoft Office User" w:date="2017-04-13T14:23:00Z">
+        <w:r>
+          <w:rPr>
+            <w:szCs w:val="16"/>
+            <w:lang w:val="en-US"/>
+          </w:rPr>
+          <w:delText xml:space="preserve">The </w:delText>
+        </w:r>
+      </w:del>
+      <w:r>
+        <w:rPr>
+          <w:szCs w:val="16"/>
+          <w:lang w:val="en-US"/>
+        </w:rPr>
+        <w:t>propose</w:t>
+      </w:r>
+      <w:ins w:id="34" w:author="Microsoft Office User" w:date="2017-04-13T14:24:00Z">
+        <w:r>
+          <w:rPr>
+            <w:szCs w:val="16"/>
+            <w:lang w:val="en-US"/>
+          </w:rPr>
+          <w:t>d</w:t>
+        </w:r>
+      </w:ins>
+      <w:ins w:id="35" w:author="Microsoft Office User" w:date="2017-04-13T14:23:00Z">
+        <w:r>
+          <w:rPr>
+            <w:szCs w:val="16"/>
+            <w:lang w:val="en-US"/>
+          </w:rPr>
+          <w:t xml:space="preserve"> a</w:t>
+        </w:r>
+      </w:ins>
+      <w:del w:id="36" w:author="Microsoft Office User" w:date="2017-04-13T14:23:00Z">
+        <w:r>
+          <w:rPr>
+            <w:szCs w:val="16"/>
+            <w:lang w:val="en-US"/>
+          </w:rPr>
+          <w:delText>d</w:delText>
+        </w:r>
+      </w:del>
+      <w:r>
+        <w:rPr>
+          <w:szCs w:val="16"/>
+          <w:lang w:val="en-US"/>
+        </w:rPr>
+        <w:t xml:space="preserve"> technique </w:t>
+      </w:r>
+      <w:ins w:id="37" w:author="Microsoft Office User" w:date="2017-04-13T14:31:00Z">
+        <w:r>
+          <w:rPr>
+            <w:szCs w:val="16"/>
+            <w:lang w:val="en-US"/>
+          </w:rPr>
+          <w:t xml:space="preserve">based on signal differentiations </w:t>
+        </w:r>
+      </w:ins>
+      <w:ins w:id="38" w:author="Microsoft Office User" w:date="2017-04-13T14:23:00Z">
+        <w:r>
+          <w:rPr>
+            <w:szCs w:val="16"/>
+            <w:lang w:val="en-US"/>
+          </w:rPr>
+          <w:t xml:space="preserve">that </w:t>
+        </w:r>
+      </w:ins>
+      <w:r>
+        <w:rPr>
+          <w:szCs w:val="16"/>
+          <w:lang w:val="en-US"/>
+        </w:rPr>
+        <w:t>works well for the high signal-to-noise ratio typical of the detection of high energy photons (</w:t>
+      </w:r>
+      <w:r>
+        <w:rPr>
+          <w:rFonts w:ascii="Symbol" w:hAnsi="Symbol"/>
+          <w:szCs w:val="16"/>
+          <w:lang w:val="en-US"/>
+        </w:rPr>
+        <w:t></w:t>
+      </w:r>
+      <w:r>
+        <w:rPr>
+          <w:szCs w:val="16"/>
+          <w:lang w:val="en-US"/>
+        </w:rPr>
+        <w:t xml:space="preserve"> and X-rays). </w:t>
       </w:r>
     </w:p>
     <w:p>
       <w:pPr>
         <w:pStyle w:val="Normal"/>
-        <w:ind w:left="562" w:right="562" w:hanging="0"/>
+        <w:ind w:firstLine="720"/>
+        <w:jc w:val="both"/>
+        <w:pPrChange w:id="0" w:author="Microsoft Office User" w:date="2017-04-13T15:20:00Z">
+          <w:pPr>
+            <w:jc w:val="both"/>
+            <w:ind w:firstLine="720"/>
+          </w:pPr>
+        </w:pPrChange>
+        <w:rPr>
+          <w:szCs w:val="16"/>
+          <w:lang w:val="en-US"/>
+        </w:rPr>
+      </w:pPr>
+      <w:del w:id="40" w:author="Microsoft Office User" w:date="2017-04-13T14:24:00Z">
+        <w:r>
+          <w:rPr>
+            <w:szCs w:val="16"/>
+            <w:lang w:val="en-US"/>
+          </w:rPr>
+          <w:delText>In the case of</w:delText>
+        </w:r>
+      </w:del>
+      <w:ins w:id="41" w:author="Microsoft Office User" w:date="2017-04-13T14:24:00Z">
+        <w:r>
+          <w:rPr/>
+          <w:t>For</w:t>
+        </w:r>
+      </w:ins>
+      <w:r>
+        <w:rPr>
+          <w:szCs w:val="16"/>
+          <w:lang w:val="en-US"/>
+        </w:rPr>
+        <w:t xml:space="preserve"> NIR photons</w:t>
+      </w:r>
+      <w:del w:id="42" w:author="Microsoft Office User" w:date="2017-04-13T14:25:00Z">
+        <w:r>
+          <w:rPr>
+            <w:szCs w:val="16"/>
+            <w:lang w:val="en-US"/>
+          </w:rPr>
+          <w:delText>, with</w:delText>
+        </w:r>
+      </w:del>
+      <w:ins w:id="43" w:author="Microsoft Office User" w:date="2017-04-13T14:25:00Z">
+        <w:r>
+          <w:rPr>
+            <w:szCs w:val="16"/>
+            <w:lang w:val="en-US"/>
+          </w:rPr>
+          <w:t xml:space="preserve"> the</w:t>
+        </w:r>
+      </w:ins>
+      <w:del w:id="44" w:author="Microsoft Office User" w:date="2017-04-13T14:25:00Z">
+        <w:r>
+          <w:rPr>
+            <w:szCs w:val="16"/>
+            <w:lang w:val="en-US"/>
+          </w:rPr>
+          <w:delText xml:space="preserve"> lower</w:delText>
+        </w:r>
+      </w:del>
+      <w:r>
+        <w:rPr>
+          <w:szCs w:val="16"/>
+          <w:lang w:val="en-US"/>
+        </w:rPr>
+        <w:t xml:space="preserve"> signal-to-noise ratios</w:t>
+      </w:r>
+      <w:ins w:id="45" w:author="Microsoft Office User" w:date="2017-04-13T14:25:00Z">
+        <w:r>
+          <w:rPr>
+            <w:szCs w:val="16"/>
+            <w:lang w:val="en-US"/>
+          </w:rPr>
+          <w:t xml:space="preserve"> is </w:t>
+        </w:r>
+      </w:ins>
+      <w:ins w:id="46" w:author="Microsoft Office User" w:date="2017-04-13T14:25:00Z">
+        <w:r>
+          <w:rPr>
+            <w:szCs w:val="16"/>
+            <w:lang w:val="en-US"/>
+          </w:rPr>
+          <w:t>lower</w:t>
+        </w:r>
+      </w:ins>
+      <w:r>
+        <w:rPr>
+          <w:szCs w:val="16"/>
+          <w:lang w:val="en-US"/>
+        </w:rPr>
+        <w:t xml:space="preserve">, </w:t>
+      </w:r>
+      <w:ins w:id="47" w:author="Microsoft Office User" w:date="2017-04-13T15:18:00Z">
+        <w:r>
+          <w:rPr>
+            <w:szCs w:val="16"/>
+            <w:lang w:val="en-US"/>
+          </w:rPr>
+          <w:t xml:space="preserve">and </w:t>
+        </w:r>
+      </w:ins>
+      <w:ins w:id="48" w:author="Microsoft Office User" w:date="2017-04-13T15:17:00Z">
+        <w:r>
+          <w:rPr>
+            <w:szCs w:val="16"/>
+            <w:lang w:val="en-US"/>
+          </w:rPr>
+          <w:t>the timing accurancy is affected by the bandwidth limitations necessary to reject false positives.</w:t>
+        </w:r>
+      </w:ins>
+    </w:p>
+    <w:p>
+      <w:pPr>
+        <w:pStyle w:val="Normal"/>
+        <w:ind w:firstLine="708"/>
+        <w:jc w:val="both"/>
+        <w:pPrChange w:id="0" w:author="Microsoft Office User" w:date="2017-04-13T15:21:00Z">
+          <w:pPr>
+            <w:jc w:val="both"/>
+            <w:ind w:firstLine="720"/>
+          </w:pPr>
+        </w:pPrChange>
+        <w:rPr>
+          <w:szCs w:val="16"/>
+          <w:lang w:val="en-US"/>
+          <w:del w:id="74" w:author="Microsoft Office User" w:date="2017-04-13T14:32:00Z"/>
+        </w:rPr>
+      </w:pPr>
+      <w:ins w:id="49" w:author="Microsoft Office User" w:date="2017-04-13T15:20:00Z">
+        <w:r>
+          <w:rPr>
+            <w:szCs w:val="16"/>
+            <w:lang w:val="en-US"/>
+          </w:rPr>
+          <w:t xml:space="preserve">Our proposal </w:t>
+        </w:r>
+      </w:ins>
+      <w:ins w:id="50" w:author="Microsoft Office User" w:date="2017-04-13T15:21:00Z">
+        <w:r>
+          <w:rPr>
+            <w:szCs w:val="16"/>
+            <w:lang w:val="en-US"/>
+          </w:rPr>
+          <w:t xml:space="preserve">consists in </w:t>
+        </w:r>
+      </w:ins>
+      <w:ins w:id="51" w:author="Microsoft Office User" w:date="2017-04-13T15:20:00Z">
+        <w:r>
+          <w:rPr>
+            <w:szCs w:val="16"/>
+            <w:lang w:val="en-US"/>
+          </w:rPr>
+          <w:t>refin</w:t>
+        </w:r>
+      </w:ins>
+      <w:ins w:id="52" w:author="Microsoft Office User" w:date="2017-04-13T15:21:00Z">
+        <w:r>
+          <w:rPr>
+            <w:szCs w:val="16"/>
+            <w:lang w:val="en-US"/>
+          </w:rPr>
+          <w:t>ing</w:t>
+        </w:r>
+      </w:ins>
+      <w:ins w:id="53" w:author="Microsoft Office User" w:date="2017-04-13T15:20:00Z">
+        <w:r>
+          <w:rPr>
+            <w:szCs w:val="16"/>
+            <w:lang w:val="en-US"/>
+          </w:rPr>
+          <w:t xml:space="preserve"> the results obtained by signal differentiation </w:t>
+        </w:r>
+      </w:ins>
+      <w:del w:id="54" w:author="Microsoft Office User" w:date="2017-04-13T14:26:00Z">
+        <w:r>
+          <w:rPr>
+            <w:szCs w:val="16"/>
+            <w:lang w:val="en-US"/>
+          </w:rPr>
+          <w:delText>the differentiated signal</w:delText>
+        </w:r>
+      </w:del>
+      <w:del w:id="55" w:author="Microsoft Office User" w:date="2017-04-13T15:18:00Z">
+        <w:r>
+          <w:rPr>
+            <w:szCs w:val="16"/>
+            <w:lang w:val="en-US"/>
+          </w:rPr>
+          <w:delText xml:space="preserve"> often triggers on noise instead of </w:delText>
+        </w:r>
+      </w:del>
+      <w:del w:id="56" w:author="Microsoft Office User" w:date="2017-04-13T14:26:00Z">
+        <w:r>
+          <w:rPr>
+            <w:szCs w:val="16"/>
+            <w:lang w:val="en-US"/>
+          </w:rPr>
+          <w:delText xml:space="preserve">the onset of a </w:delText>
+        </w:r>
+      </w:del>
+      <w:del w:id="57" w:author="Microsoft Office User" w:date="2017-04-13T14:31:00Z">
+        <w:r>
+          <w:rPr>
+            <w:szCs w:val="16"/>
+            <w:lang w:val="en-US"/>
+          </w:rPr>
+          <w:delText>photon</w:delText>
+        </w:r>
+      </w:del>
+      <w:del w:id="58" w:author="Microsoft Office User" w:date="2017-04-13T15:18:00Z">
+        <w:r>
+          <w:rPr>
+            <w:szCs w:val="16"/>
+            <w:lang w:val="en-US"/>
+          </w:rPr>
+          <w:delText>.</w:delText>
+        </w:r>
+      </w:del>
+      <w:del w:id="59" w:author="Microsoft Office User" w:date="2017-04-13T14:24:00Z">
+        <w:r>
+          <w:rPr>
+            <w:szCs w:val="16"/>
+            <w:lang w:val="en-US"/>
+          </w:rPr>
+          <w:delText xml:space="preserve"> </w:delText>
+        </w:r>
+      </w:del>
+      <w:del w:id="60" w:author="Microsoft Office User" w:date="2017-04-13T14:32:00Z">
+        <w:r>
+          <w:rPr>
+            <w:szCs w:val="16"/>
+            <w:lang w:val="en-US"/>
+          </w:rPr>
+          <w:delText>Applying a  low-pass filter to circumvent th</w:delText>
+        </w:r>
+      </w:del>
+      <w:del w:id="61" w:author="Microsoft Office User" w:date="2017-04-13T14:32:00Z">
+        <w:r>
+          <w:rPr>
+            <w:szCs w:val="16"/>
+            <w:lang w:val="en-US"/>
+          </w:rPr>
+          <w:delText>is decreases timing resolution.</w:delText>
+        </w:r>
+      </w:del>
+      <w:del w:id="62" w:author="Microsoft Office User" w:date="2017-04-13T14:25:00Z">
+        <w:r>
+          <w:rPr>
+            <w:szCs w:val="16"/>
+            <w:lang w:val="en-US"/>
+          </w:rPr>
+          <w:delText xml:space="preserve"> </w:delText>
+        </w:r>
+      </w:del>
+      <w:del w:id="63" w:author="Microsoft Office User" w:date="2017-04-13T15:20:00Z">
+        <w:r>
+          <w:rPr>
+            <w:szCs w:val="16"/>
+            <w:lang w:val="en-US"/>
+          </w:rPr>
+          <w:delText xml:space="preserve">Our approach consists in </w:delText>
+        </w:r>
+      </w:del>
+      <w:del w:id="64" w:author="Microsoft Office User" w:date="2017-04-13T14:40:00Z">
+        <w:r>
+          <w:rPr>
+            <w:szCs w:val="16"/>
+            <w:lang w:val="en-US"/>
+          </w:rPr>
+          <w:delText xml:space="preserve">identifying </w:delText>
+        </w:r>
+      </w:del>
+      <w:del w:id="65" w:author="Microsoft Office User" w:date="2017-04-13T14:39:00Z">
+        <w:r>
+          <w:rPr>
+            <w:szCs w:val="16"/>
+            <w:lang w:val="en-US"/>
+          </w:rPr>
+          <w:delText xml:space="preserve">the </w:delText>
+        </w:r>
+      </w:del>
+      <w:del w:id="66" w:author="Microsoft Office User" w:date="2017-04-13T15:20:00Z">
+        <w:r>
+          <w:rPr>
+            <w:szCs w:val="16"/>
+            <w:lang w:val="en-US"/>
+          </w:rPr>
+          <w:delText>detection events</w:delText>
+        </w:r>
+      </w:del>
+      <w:del w:id="67" w:author="Microsoft Office User" w:date="2017-04-13T14:33:00Z">
+        <w:r>
+          <w:rPr>
+            <w:szCs w:val="16"/>
+            <w:lang w:val="en-US"/>
+          </w:rPr>
+          <w:delText>,</w:delText>
+        </w:r>
+      </w:del>
+      <w:del w:id="68" w:author="Microsoft Office User" w:date="2017-04-13T15:20:00Z">
+        <w:r>
+          <w:rPr>
+            <w:szCs w:val="16"/>
+            <w:lang w:val="en-US"/>
+          </w:rPr>
+          <w:delText xml:space="preserve"> and</w:delText>
+        </w:r>
+      </w:del>
+      <w:ins w:id="69" w:author="Microsoft Office User" w:date="2017-04-13T14:41:00Z">
+        <w:r>
+          <w:rPr>
+            <w:szCs w:val="16"/>
+            <w:lang w:val="en-US"/>
+          </w:rPr>
+          <w:t>by</w:t>
+        </w:r>
+      </w:ins>
+      <w:r>
+        <w:rPr>
+          <w:szCs w:val="16"/>
+          <w:lang w:val="en-US"/>
+        </w:rPr>
+        <w:t xml:space="preserve"> fit</w:t>
+      </w:r>
+      <w:ins w:id="70" w:author="Microsoft Office User" w:date="2017-04-13T14:42:00Z">
+        <w:r>
+          <w:rPr>
+            <w:szCs w:val="16"/>
+            <w:lang w:val="en-US"/>
+          </w:rPr>
+          <w:t>ting</w:t>
+        </w:r>
+      </w:ins>
+      <w:r>
+        <w:rPr>
+          <w:szCs w:val="16"/>
+          <w:lang w:val="en-US"/>
+        </w:rPr>
+        <w:t xml:space="preserve"> </w:t>
+      </w:r>
+      <w:ins w:id="71" w:author="Microsoft Office User" w:date="2017-04-13T15:20:00Z">
+        <w:r>
+          <w:rPr>
+            <w:szCs w:val="16"/>
+            <w:lang w:val="en-US"/>
+          </w:rPr>
+          <w:t xml:space="preserve">the signal </w:t>
+        </w:r>
+      </w:ins>
+      <w:del w:id="72" w:author="Microsoft Office User" w:date="2017-04-13T15:20:00Z">
+        <w:r>
+          <w:rPr>
+            <w:szCs w:val="16"/>
+            <w:lang w:val="en-US"/>
+          </w:rPr>
+          <w:delText xml:space="preserve">it </w:delText>
+        </w:r>
+      </w:del>
+      <w:r>
+        <w:rPr>
+          <w:szCs w:val="16"/>
+          <w:lang w:val="en-US"/>
+        </w:rPr>
+        <w:t>with a model based on a linear superposition of single-photon traces.</w:t>
+      </w:r>
+      <w:ins w:id="73" w:author="Microsoft Office User" w:date="2017-04-13T14:32:00Z">
+        <w:r>
+          <w:rPr>
+            <w:szCs w:val="16"/>
+            <w:lang w:val="en-US"/>
+          </w:rPr>
+          <w:t xml:space="preserve"> </w:t>
+        </w:r>
+      </w:ins>
+    </w:p>
+    <w:p>
+      <w:pPr>
+        <w:pStyle w:val="Normal"/>
+        <w:ind w:firstLine="708"/>
+        <w:jc w:val="both"/>
+        <w:pPrChange w:id="0" w:author="Microsoft Office User" w:date="2017-04-13T15:21:00Z">
+          <w:pPr>
+            <w:jc w:val="both"/>
+            <w:ind w:firstLine="720"/>
+          </w:pPr>
+        </w:pPrChange>
+        <w:rPr/>
+      </w:pPr>
+      <w:r>
+        <w:rPr>
+          <w:szCs w:val="16"/>
+          <w:lang w:val="en-US"/>
+        </w:rPr>
+        <w:t xml:space="preserve">In </w:t>
+      </w:r>
+      <w:del w:id="75" w:author="Microsoft Office User" w:date="2017-04-13T14:43:00Z">
+        <w:r>
+          <w:rPr>
+            <w:szCs w:val="16"/>
+            <w:lang w:val="en-US"/>
+          </w:rPr>
+          <w:delText xml:space="preserve">our </w:delText>
+        </w:r>
+      </w:del>
+      <w:ins w:id="76" w:author="Microsoft Office User" w:date="2017-04-13T14:43:00Z">
+        <w:r>
+          <w:rPr>
+            <w:szCs w:val="16"/>
+            <w:lang w:val="en-US"/>
+          </w:rPr>
+          <w:t>the</w:t>
+        </w:r>
+      </w:ins>
+      <w:ins w:id="77" w:author="Microsoft Office User" w:date="2017-04-13T14:43:00Z">
+        <w:r>
+          <w:rPr>
+            <w:szCs w:val="16"/>
+            <w:lang w:val="en-US"/>
+          </w:rPr>
+          <w:t xml:space="preserve"> </w:t>
+        </w:r>
+      </w:ins>
+      <w:r>
+        <w:rPr>
+          <w:szCs w:val="16"/>
+          <w:lang w:val="en-US"/>
+        </w:rPr>
+        <w:t>experimental demonstration, we modulate a laser diode</w:t>
+      </w:r>
+      <w:ins w:id="78" w:author="Microsoft Office User" w:date="2017-04-13T14:43:00Z">
+        <w:r>
+          <w:rPr>
+            <w:szCs w:val="16"/>
+            <w:lang w:val="en-US"/>
+          </w:rPr>
+          <w:t xml:space="preserve"> (</w:t>
+        </w:r>
+      </w:ins>
+      <w:del w:id="79" w:author="Microsoft Office User" w:date="2017-04-13T14:43:00Z">
+        <w:r>
+          <w:rPr>
+            <w:szCs w:val="16"/>
+            <w:lang w:val="en-US"/>
+          </w:rPr>
+          <w:delText xml:space="preserve"> with </w:delText>
+        </w:r>
+      </w:del>
+      <w:r>
+        <w:rPr>
+          <w:szCs w:val="16"/>
+          <w:lang w:val="en-US"/>
+        </w:rPr>
+        <w:t>central wavelength 810 nm</w:t>
+      </w:r>
+      <w:ins w:id="80" w:author="Microsoft Office User" w:date="2017-04-13T14:44:00Z">
+        <w:r>
+          <w:rPr>
+            <w:szCs w:val="16"/>
+            <w:lang w:val="en-US"/>
+          </w:rPr>
+          <w:t>)</w:t>
+        </w:r>
+      </w:ins>
+      <w:r>
+        <w:rPr>
+          <w:szCs w:val="16"/>
+          <w:lang w:val="en-US"/>
+        </w:rPr>
+        <w:t xml:space="preserve"> to obtain </w:t>
+      </w:r>
+      <w:ins w:id="81" w:author="Microsoft Office User" w:date="2017-04-13T14:45:00Z">
+        <w:r>
+          <w:rPr>
+            <w:szCs w:val="16"/>
+            <w:lang w:val="en-US"/>
+          </w:rPr>
+          <w:t xml:space="preserve">4 ns </w:t>
+        </w:r>
+      </w:ins>
+      <w:r>
+        <w:rPr>
+          <w:szCs w:val="16"/>
+          <w:lang w:val="en-US"/>
+        </w:rPr>
+        <w:t>light pulses</w:t>
+      </w:r>
+      <w:ins w:id="82" w:author="Microsoft Office User" w:date="2017-04-13T14:46:00Z">
+        <w:r>
+          <w:rPr>
+            <w:szCs w:val="16"/>
+            <w:lang w:val="en-US"/>
+          </w:rPr>
+          <w:t xml:space="preserve"> </w:t>
+        </w:r>
+      </w:ins>
+      <w:del w:id="83" w:author="Microsoft Office User" w:date="2017-04-13T14:46:00Z">
+        <w:r>
+          <w:rPr>
+            <w:szCs w:val="16"/>
+            <w:lang w:val="en-US"/>
+          </w:rPr>
+          <w:delText xml:space="preserve"> </w:delText>
+        </w:r>
+      </w:del>
+      <w:del w:id="84" w:author="Microsoft Office User" w:date="2017-04-13T14:44:00Z">
+        <w:r>
+          <w:rPr>
+            <w:szCs w:val="16"/>
+            <w:lang w:val="en-US"/>
+          </w:rPr>
+          <w:delText xml:space="preserve">of controlled </w:delText>
+        </w:r>
+      </w:del>
+      <w:del w:id="85" w:author="Microsoft Office User" w:date="2017-04-13T14:45:00Z">
+        <w:r>
+          <w:rPr>
+            <w:szCs w:val="16"/>
+            <w:lang w:val="en-US"/>
+          </w:rPr>
+          <w:delText>duration</w:delText>
+        </w:r>
+      </w:del>
+      <w:del w:id="86" w:author="Microsoft Office User" w:date="2017-04-13T14:44:00Z">
+        <w:r>
+          <w:rPr>
+            <w:szCs w:val="16"/>
+            <w:lang w:val="en-US"/>
+          </w:rPr>
+          <w:delText xml:space="preserve"> in the order of nanoseconds and</w:delText>
+        </w:r>
+      </w:del>
+      <w:del w:id="87" w:author="Microsoft Office User" w:date="2017-04-13T14:46:00Z">
+        <w:r>
+          <w:rPr>
+            <w:szCs w:val="16"/>
+            <w:lang w:val="en-US"/>
+          </w:rPr>
+          <w:delText xml:space="preserve"> </w:delText>
+        </w:r>
+      </w:del>
+      <w:del w:id="88" w:author="Microsoft Office User" w:date="2017-04-13T14:44:00Z">
+        <w:r>
+          <w:rPr>
+            <w:szCs w:val="16"/>
+            <w:lang w:val="en-US"/>
+          </w:rPr>
+          <w:delText xml:space="preserve">controlled </w:delText>
+        </w:r>
+      </w:del>
+      <w:del w:id="89" w:author="Microsoft Office User" w:date="2017-04-13T14:46:00Z">
+        <w:r>
+          <w:rPr>
+            <w:szCs w:val="16"/>
+            <w:lang w:val="en-US"/>
+          </w:rPr>
+          <w:delText>intensity. Using trains of 4 ns long pulses with a</w:delText>
+        </w:r>
+      </w:del>
+      <w:ins w:id="90" w:author="Microsoft Office User" w:date="2017-04-13T14:46:00Z">
+        <w:r>
+          <w:rPr>
+            <w:szCs w:val="16"/>
+            <w:lang w:val="en-US"/>
+          </w:rPr>
+          <w:t>at a</w:t>
+        </w:r>
+      </w:ins>
+      <w:r>
+        <w:rPr>
+          <w:szCs w:val="16"/>
+          <w:lang w:val="en-US"/>
+        </w:rPr>
+        <w:t xml:space="preserve"> repetition rate of 100 kHz</w:t>
+      </w:r>
+      <w:ins w:id="91" w:author="Microsoft Office User" w:date="2017-04-13T14:47:00Z">
+        <w:r>
+          <w:rPr>
+            <w:szCs w:val="16"/>
+            <w:lang w:val="en-US"/>
+          </w:rPr>
+          <w:t xml:space="preserve"> a</w:t>
+        </w:r>
+      </w:ins>
+      <w:del w:id="92" w:author="Microsoft Office User" w:date="2017-04-13T14:46:00Z">
+        <w:r>
+          <w:rPr>
+            <w:szCs w:val="16"/>
+            <w:lang w:val="en-US"/>
+          </w:rPr>
+          <w:delText xml:space="preserve"> and</w:delText>
+        </w:r>
+      </w:del>
+      <w:ins w:id="93" w:author="Microsoft Office User" w:date="2017-04-13T14:46:00Z">
+        <w:r>
+          <w:rPr>
+            <w:szCs w:val="16"/>
+            <w:lang w:val="en-US"/>
+          </w:rPr>
+          <w:t xml:space="preserve">nd </w:t>
+        </w:r>
+      </w:ins>
+      <w:del w:id="94" w:author="Microsoft Office User" w:date="2017-04-13T14:46:00Z">
+        <w:r>
+          <w:rPr>
+            <w:szCs w:val="16"/>
+            <w:lang w:val="en-US"/>
+          </w:rPr>
+          <w:delText xml:space="preserve"> </w:delText>
+        </w:r>
+      </w:del>
+      <w:r>
+        <w:rPr>
+          <w:szCs w:val="16"/>
+          <w:lang w:val="en-US"/>
+        </w:rPr>
+        <w:t xml:space="preserve">average number of photons </w:t>
+      </w:r>
+      <w:del w:id="95" w:author="Microsoft Office User" w:date="2017-04-13T14:47:00Z">
+        <w:r>
+          <w:rPr>
+            <w:szCs w:val="16"/>
+            <w:lang w:val="en-US"/>
+          </w:rPr>
+          <w:delText xml:space="preserve">per </w:delText>
+        </w:r>
+      </w:del>
+      <w:del w:id="96" w:author="Microsoft Office User" w:date="2017-04-13T14:47:00Z">
+        <w:r>
+          <w:rPr>
+            <w:szCs w:val="16"/>
+            <w:lang w:val="en-US"/>
+          </w:rPr>
+          <w:delText xml:space="preserve">pulse </w:delText>
+        </w:r>
+      </w:del>
+      <w:r>
+        <w:rPr>
+          <w:szCs w:val="16"/>
+          <w:lang w:val="en-US"/>
+        </w:rPr>
+      </w:r>
+      <m:oMath xmlns:m="http://schemas.openxmlformats.org/officeDocument/2006/math">
+        <m:bar>
+          <m:barPr>
+            <m:pos m:val="top"/>
+          </m:barPr>
+          <m:e>
+            <m:r>
+              <w:rPr>
+                <w:rFonts w:ascii="Cambria Math" w:hAnsi="Cambria Math"/>
+              </w:rPr>
+              <m:t xml:space="preserve">n</m:t>
+            </m:r>
+          </m:e>
+        </m:bar>
+        <m:r>
+          <w:rPr>
+            <w:rFonts w:ascii="Cambria Math" w:hAnsi="Cambria Math"/>
+          </w:rPr>
+          <m:t xml:space="preserve">≈</m:t>
+        </m:r>
+        <m:r>
+          <w:rPr>
+            <w:rFonts w:ascii="Cambria Math" w:hAnsi="Cambria Math"/>
+          </w:rPr>
+          <m:t xml:space="preserve">1</m:t>
+        </m:r>
+      </m:oMath>
+      <w:ins w:id="97" w:author="Microsoft Office User" w:date="2017-04-13T14:46:00Z">
+        <w:r>
+          <w:rPr/>
+          <w:t xml:space="preserve"> and record the TES signal using a digital oscilloscope. </w:t>
+        </w:r>
+      </w:ins>
+      <w:del w:id="98" w:author="Microsoft Office User" w:date="2017-04-13T14:48:00Z">
+        <w:r>
+          <w:rPr>
+            <w:szCs w:val="16"/>
+            <w:lang w:val="en-US"/>
+          </w:rPr>
+          <w:delText xml:space="preserve"> </w:delText>
+        </w:r>
+      </w:del>
+      <w:del w:id="99" w:author="Microsoft Office User" w:date="2017-04-13T14:47:00Z">
+        <w:r>
+          <w:rPr>
+            <w:szCs w:val="16"/>
+            <w:lang w:val="en-US"/>
+          </w:rPr>
+          <w:delText>we obtain a collection of sample tra</w:delText>
+        </w:r>
+      </w:del>
+      <w:del w:id="100" w:author="Microsoft Office User" w:date="2017-04-13T14:47:00Z">
+        <w:r>
+          <w:rPr>
+            <w:szCs w:val="16"/>
+            <w:lang w:val="en-US"/>
+          </w:rPr>
+          <w:delText xml:space="preserve">ces. </w:delText>
+        </w:r>
+      </w:del>
+      <w:del w:id="101" w:author="Microsoft Office User" w:date="2017-04-13T14:50:00Z">
+        <w:r>
+          <w:rPr>
+            <w:szCs w:val="16"/>
+            <w:lang w:val="en-US"/>
+          </w:rPr>
+          <w:delText>We select</w:delText>
+        </w:r>
+      </w:del>
+      <w:ins w:id="102" w:author="Microsoft Office User" w:date="2017-04-13T14:51:00Z">
+        <w:r>
+          <w:rPr>
+            <w:szCs w:val="16"/>
+            <w:lang w:val="en-US"/>
+          </w:rPr>
+          <w:t>We select the</w:t>
+        </w:r>
+      </w:ins>
+      <w:r>
+        <w:rPr>
+          <w:szCs w:val="16"/>
+          <w:lang w:val="en-US"/>
+        </w:rPr>
+        <w:t xml:space="preserve"> traces corresponding to single photon </w:t>
+      </w:r>
+      <w:del w:id="103" w:author="Microsoft Office User" w:date="2017-04-13T14:50:00Z">
+        <w:r>
+          <w:rPr>
+            <w:szCs w:val="16"/>
+            <w:lang w:val="en-US"/>
+          </w:rPr>
+          <w:delText xml:space="preserve">events </w:delText>
+        </w:r>
+      </w:del>
+      <w:ins w:id="104" w:author="Microsoft Office User" w:date="2017-04-13T14:50:00Z">
+        <w:r>
+          <w:rPr>
+            <w:szCs w:val="16"/>
+            <w:lang w:val="en-US"/>
+          </w:rPr>
+          <w:t>detection</w:t>
+        </w:r>
+      </w:ins>
+      <w:ins w:id="105" w:author="Microsoft Office User" w:date="2017-04-13T14:50:00Z">
+        <w:r>
+          <w:rPr>
+            <w:szCs w:val="16"/>
+            <w:lang w:val="en-US"/>
+          </w:rPr>
+          <w:t xml:space="preserve"> </w:t>
+        </w:r>
+      </w:ins>
+      <w:del w:id="106" w:author="Microsoft Office User" w:date="2017-04-13T14:51:00Z">
+        <w:r>
+          <w:rPr>
+            <w:szCs w:val="16"/>
+            <w:lang w:val="en-US"/>
+          </w:rPr>
+          <w:delText xml:space="preserve">and </w:delText>
+        </w:r>
+      </w:del>
+      <w:ins w:id="107" w:author="Microsoft Office User" w:date="2017-04-13T14:52:00Z">
+        <w:r>
+          <w:rPr>
+            <w:szCs w:val="16"/>
+            <w:lang w:val="en-US"/>
+          </w:rPr>
+          <w:t>and use them</w:t>
+        </w:r>
+      </w:ins>
+      <w:del w:id="108" w:author="Microsoft Office User" w:date="2017-04-13T14:52:00Z">
+        <w:r>
+          <w:rPr>
+            <w:szCs w:val="16"/>
+            <w:lang w:val="en-US"/>
+          </w:rPr>
+          <w:delText>use</w:delText>
+        </w:r>
+      </w:del>
+      <w:del w:id="109" w:author="Microsoft Office User" w:date="2017-04-13T14:51:00Z">
+        <w:r>
+          <w:rPr>
+            <w:szCs w:val="16"/>
+            <w:lang w:val="en-US"/>
+          </w:rPr>
+          <w:delText xml:space="preserve"> them</w:delText>
+        </w:r>
+      </w:del>
+      <w:r>
+        <w:rPr>
+          <w:szCs w:val="16"/>
+          <w:lang w:val="en-US"/>
+        </w:rPr>
+        <w:t xml:space="preserve"> to create a</w:t>
+      </w:r>
+      <w:ins w:id="110" w:author="Microsoft Office User" w:date="2017-04-13T14:52:00Z">
+        <w:r>
+          <w:rPr>
+            <w:szCs w:val="16"/>
+            <w:lang w:val="en-US"/>
+          </w:rPr>
+          <w:t xml:space="preserve"> model of the detector response</w:t>
+        </w:r>
+      </w:ins>
+      <w:del w:id="111" w:author="Microsoft Office User" w:date="2017-04-13T14:52:00Z">
+        <w:r>
+          <w:rPr>
+            <w:szCs w:val="16"/>
+            <w:lang w:val="en-US"/>
+          </w:rPr>
+          <w:delText xml:space="preserve"> model for the single photon detection trace</w:delText>
+        </w:r>
+      </w:del>
+      <w:r>
+        <w:rPr>
+          <w:szCs w:val="16"/>
+          <w:lang w:val="en-US"/>
+        </w:rPr>
+        <w:t>.</w:t>
+      </w:r>
+    </w:p>
+    <w:p>
+      <w:pPr>
+        <w:pStyle w:val="Normal"/>
+        <w:ind w:firstLine="720"/>
+        <w:jc w:val="both"/>
+        <w:rPr>
+          <w:szCs w:val="16"/>
+          <w:lang w:val="en-US"/>
+          <w:ins w:id="130" w:author="Microsoft Office User" w:date="2017-04-13T15:10:00Z"/>
+        </w:rPr>
+      </w:pPr>
+      <w:r>
+        <w:rPr>
+          <w:szCs w:val="16"/>
+          <w:lang w:val="en-US"/>
+        </w:rPr>
+        <w:t xml:space="preserve">We then switch the laser diode to continuous wave, record the signal as 10 </w:t>
+      </w:r>
+      <w:r>
+        <w:rPr>
+          <w:rFonts w:ascii="Symbol" w:hAnsi="Symbol"/>
+          <w:szCs w:val="16"/>
+          <w:lang w:val="en-US"/>
+        </w:rPr>
+        <w:t></w:t>
+      </w:r>
+      <w:r>
+        <w:rPr>
+          <w:szCs w:val="16"/>
+          <w:lang w:val="en-US"/>
+        </w:rPr>
+        <w:t>s long traces, and select all the traces containing two photons.</w:t>
+      </w:r>
+      <w:del w:id="112" w:author="Microsoft Office User" w:date="2017-04-13T15:09:00Z">
+        <w:r>
+          <w:rPr>
+            <w:szCs w:val="16"/>
+            <w:lang w:val="en-US"/>
+          </w:rPr>
+          <w:delText xml:space="preserve"> </w:delText>
+        </w:r>
+      </w:del>
+      <w:ins w:id="113" w:author="Microsoft Office User" w:date="2017-04-13T15:09:00Z">
+        <w:r>
+          <w:rPr>
+            <w:szCs w:val="16"/>
+            <w:lang w:val="en-US"/>
+          </w:rPr>
+          <w:t xml:space="preserve"> </w:t>
+        </w:r>
+      </w:ins>
+      <w:ins w:id="114" w:author="Microsoft Office User" w:date="2017-04-13T15:07:00Z">
+        <w:r>
+          <w:rPr>
+            <w:szCs w:val="16"/>
+            <w:lang w:val="en-US"/>
+          </w:rPr>
+          <w:t>We apply</w:t>
+        </w:r>
+      </w:ins>
+      <w:ins w:id="115" w:author="Microsoft Office User" w:date="2017-04-13T15:23:00Z">
+        <w:r>
+          <w:rPr>
+            <w:szCs w:val="16"/>
+            <w:lang w:val="en-US"/>
+          </w:rPr>
+          <w:t xml:space="preserve"> a low-pass filter to the signal and </w:t>
+        </w:r>
+      </w:ins>
+      <w:ins w:id="116" w:author="Microsoft Office User" w:date="2017-04-13T15:24:00Z">
+        <w:r>
+          <w:rPr>
+            <w:szCs w:val="16"/>
+            <w:lang w:val="en-US"/>
+          </w:rPr>
+          <w:t>estimate the time-tags by</w:t>
+        </w:r>
+      </w:ins>
+      <w:ins w:id="117" w:author="Microsoft Office User" w:date="2017-04-13T15:07:00Z">
+        <w:r>
+          <w:rPr>
+            <w:szCs w:val="16"/>
+            <w:lang w:val="en-US"/>
+          </w:rPr>
+          <w:t xml:space="preserve"> </w:t>
+        </w:r>
+      </w:ins>
+      <w:ins w:id="118" w:author="Microsoft Office User" w:date="2017-04-13T15:00:00Z">
+        <w:r>
+          <w:rPr>
+            <w:szCs w:val="16"/>
+            <w:lang w:val="en-US"/>
+          </w:rPr>
+          <w:t>differentiation</w:t>
+        </w:r>
+      </w:ins>
+      <w:ins w:id="119" w:author="Microsoft Office User" w:date="2017-04-13T15:24:00Z">
+        <w:r>
+          <w:rPr>
+            <w:szCs w:val="16"/>
+            <w:lang w:val="en-US"/>
+          </w:rPr>
+          <w:t xml:space="preserve">. </w:t>
+        </w:r>
+      </w:ins>
+      <w:del w:id="120" w:author="Microsoft Office User" w:date="2017-04-13T15:06:00Z">
+        <w:r>
+          <w:rPr>
+            <w:szCs w:val="16"/>
+            <w:lang w:val="en-US"/>
+          </w:rPr>
+          <w:delText>I</w:delText>
+        </w:r>
+      </w:del>
+      <w:ins w:id="121" w:author="Microsoft Office User" w:date="2017-04-13T15:24:00Z">
+        <w:r>
+          <w:rPr>
+            <w:szCs w:val="16"/>
+            <w:lang w:val="en-US"/>
+          </w:rPr>
+          <w:t xml:space="preserve">When </w:t>
+        </w:r>
+      </w:ins>
+      <w:del w:id="122" w:author="Microsoft Office User" w:date="2017-04-13T15:24:00Z">
+        <w:r>
+          <w:rPr>
+            <w:szCs w:val="16"/>
+            <w:lang w:val="en-US"/>
+          </w:rPr>
+          <w:delText xml:space="preserve">f </w:delText>
+        </w:r>
+      </w:del>
+      <w:r>
+        <w:rPr>
+          <w:szCs w:val="16"/>
+          <w:lang w:val="en-US"/>
+        </w:rPr>
+        <w:t>the individual photon detection events are sufficiently separated,</w:t>
+      </w:r>
+      <w:ins w:id="123" w:author="Microsoft Office User" w:date="2017-04-13T15:03:00Z">
+        <w:r>
+          <w:rPr>
+            <w:szCs w:val="16"/>
+            <w:lang w:val="en-US"/>
+          </w:rPr>
+          <w:t xml:space="preserve"> we obtain two ti</w:t>
+        </w:r>
+      </w:ins>
+      <w:ins w:id="124" w:author="Microsoft Office User" w:date="2017-04-13T15:04:00Z">
+        <w:r>
+          <w:rPr>
+            <w:szCs w:val="16"/>
+            <w:lang w:val="en-US"/>
+          </w:rPr>
+          <w:t>me-</w:t>
+        </w:r>
+      </w:ins>
+      <w:ins w:id="125" w:author="Microsoft Office User" w:date="2017-04-13T15:03:00Z">
+        <w:r>
+          <w:rPr>
+            <w:szCs w:val="16"/>
+            <w:lang w:val="en-US"/>
+          </w:rPr>
+          <w:t>tags</w:t>
+        </w:r>
+      </w:ins>
+      <w:ins w:id="126" w:author="Microsoft Office User" w:date="2017-04-13T15:09:00Z">
+        <w:r>
+          <w:rPr>
+            <w:szCs w:val="16"/>
+            <w:lang w:val="en-US"/>
+          </w:rPr>
+          <w:t xml:space="preserve"> which </w:t>
+        </w:r>
+      </w:ins>
+      <w:del w:id="127" w:author="Microsoft Office User" w:date="2017-04-13T15:00:00Z">
+        <w:r>
+          <w:rPr>
+            <w:szCs w:val="16"/>
+            <w:lang w:val="en-US"/>
+          </w:rPr>
+          <w:delText xml:space="preserve"> we obtain an initial estimation of the arrival-time using a low-pass filter and differentiation</w:delText>
+        </w:r>
+      </w:del>
+      <w:del w:id="128" w:author="Microsoft Office User" w:date="2017-04-13T15:03:00Z">
+        <w:r>
+          <w:rPr>
+            <w:szCs w:val="16"/>
+            <w:lang w:val="en-US"/>
+          </w:rPr>
+          <w:delText>. This estimated times are subsequently used</w:delText>
+        </w:r>
+      </w:del>
+      <w:ins w:id="129" w:author="Microsoft Office User" w:date="2017-04-13T15:06:00Z">
+        <w:r>
+          <w:rPr>
+            <w:szCs w:val="16"/>
+            <w:lang w:val="en-US"/>
+          </w:rPr>
+          <w:t>are used</w:t>
+        </w:r>
+      </w:ins>
+      <w:r>
+        <w:rPr>
+          <w:szCs w:val="16"/>
+          <w:lang w:val="en-US"/>
+        </w:rPr>
+        <w:t xml:space="preserve"> to initialise a least-squares fit on the unfiltered trace.</w:t>
+      </w:r>
+    </w:p>
+    <w:p>
+      <w:pPr>
+        <w:pStyle w:val="Normal"/>
+        <w:ind w:firstLine="720"/>
         <w:jc w:val="both"/>
         <w:rPr/>
       </w:pPr>
-      <w:r>
-        <w:rPr>
-          <w:b/>
+      <w:del w:id="131" w:author="Microsoft Office User" w:date="2017-04-13T15:25:00Z">
+        <w:r>
+          <w:rPr/>
+        </w:r>
+      </w:del>
+    </w:p>
+    <w:p>
+      <w:pPr>
+        <w:pStyle w:val="Normal"/>
+        <w:ind w:firstLine="720"/>
+        <w:jc w:val="both"/>
+        <w:rPr/>
+      </w:pPr>
+      <w:r>
+        <w:rPr>
+          <w:szCs w:val="16"/>
+          <w:lang w:val="en-US"/>
+        </w:rPr>
+        <w:t xml:space="preserve">For </w:t>
+      </w:r>
+      <w:ins w:id="133" w:author="Microsoft Office User" w:date="2017-04-13T15:26:00Z">
+        <w:r>
+          <w:rPr>
+            <w:szCs w:val="16"/>
+            <w:lang w:val="en-US"/>
+          </w:rPr>
+          <w:t xml:space="preserve">overlapping </w:t>
+        </w:r>
+      </w:ins>
+      <w:r>
+        <w:rPr>
+          <w:szCs w:val="16"/>
+          <w:lang w:val="en-US"/>
+        </w:rPr>
+        <w:t xml:space="preserve">pulses </w:t>
+      </w:r>
+      <w:ins w:id="134" w:author="Microsoft Office User" w:date="2017-04-13T15:26:00Z">
+        <w:r>
+          <w:rPr>
+            <w:szCs w:val="16"/>
+            <w:lang w:val="en-US"/>
+          </w:rPr>
+          <w:t xml:space="preserve">we obtain a single initial time-tag. </w:t>
+        </w:r>
+      </w:ins>
+      <w:del w:id="135" w:author="Microsoft Office User" w:date="2017-04-13T15:26:00Z">
+        <w:r>
+          <w:rPr>
+            <w:szCs w:val="16"/>
+            <w:lang w:val="en-US"/>
+          </w:rPr>
+          <w:delText>separated by less than the rise time of the single photon event w</w:delText>
+        </w:r>
+      </w:del>
+      <w:ins w:id="136" w:author="Microsoft Office User" w:date="2017-04-13T15:26:00Z">
+        <w:r>
+          <w:rPr>
+            <w:szCs w:val="16"/>
+            <w:lang w:val="en-US"/>
+          </w:rPr>
+          <w:t>In this case, w</w:t>
+        </w:r>
+      </w:ins>
+      <w:r>
+        <w:rPr>
+          <w:szCs w:val="16"/>
+          <w:lang w:val="en-US"/>
+        </w:rPr>
+        <w:t xml:space="preserve">e </w:t>
+      </w:r>
+      <w:ins w:id="137" w:author="Microsoft Office User" w:date="2017-04-13T15:27:00Z">
+        <w:r>
+          <w:rPr>
+            <w:szCs w:val="16"/>
+            <w:lang w:val="en-US"/>
+          </w:rPr>
+          <w:t xml:space="preserve">fit the signal with a </w:t>
+        </w:r>
+      </w:ins>
+      <w:del w:id="138" w:author="Microsoft Office User" w:date="2017-04-13T15:27:00Z">
+        <w:r>
+          <w:rPr>
+            <w:szCs w:val="16"/>
+            <w:lang w:val="en-US"/>
+          </w:rPr>
+          <w:delText xml:space="preserve">perform a </w:delText>
+        </w:r>
+      </w:del>
+      <w:r>
+        <w:rPr>
+          <w:szCs w:val="16"/>
+          <w:lang w:val="en-US"/>
+        </w:rPr>
+        <w:t xml:space="preserve">Monte-Carlo Markov Chain </w:t>
+      </w:r>
+      <w:del w:id="139" w:author="Microsoft Office User" w:date="2017-04-13T15:28:00Z">
+        <w:r>
+          <w:rPr>
+            <w:szCs w:val="16"/>
+            <w:lang w:val="en-US"/>
+          </w:rPr>
+          <w:delText xml:space="preserve">fit on the signal </w:delText>
+        </w:r>
+      </w:del>
+      <w:r>
+        <w:rPr>
+          <w:szCs w:val="16"/>
+          <w:lang w:val="en-US"/>
+        </w:rPr>
+        <w:t xml:space="preserve">(see Figure 1), </w:t>
+      </w:r>
+      <w:del w:id="140" w:author="Microsoft Office User" w:date="2017-04-13T15:28:00Z">
+        <w:r>
+          <w:rPr>
+            <w:szCs w:val="16"/>
+            <w:lang w:val="en-US"/>
+          </w:rPr>
+          <w:delText xml:space="preserve">including </w:delText>
+        </w:r>
+      </w:del>
+      <w:ins w:id="141" w:author="Microsoft Office User" w:date="2017-04-13T15:28:00Z">
+        <w:r>
+          <w:rPr>
+            <w:szCs w:val="16"/>
+            <w:lang w:val="en-US"/>
+          </w:rPr>
+          <w:t xml:space="preserve">using </w:t>
+        </w:r>
+      </w:ins>
+      <w:r>
+        <w:rPr>
+          <w:szCs w:val="16"/>
+          <w:lang w:val="en-US"/>
+        </w:rPr>
+        <w:t>the expected amplitude distribution as priors.</w:t>
+      </w:r>
+    </w:p>
+    <w:p>
+      <w:pPr>
+        <w:pStyle w:val="Normal"/>
+        <w:ind w:firstLine="720"/>
+        <w:jc w:val="both"/>
+        <w:rPr/>
+      </w:pPr>
+      <w:ins w:id="142" w:author="Microsoft Office User" w:date="2017-04-13T15:28:00Z">
+        <w:r>
+          <w:rPr>
+            <w:szCs w:val="16"/>
+            <w:lang w:val="en-US"/>
+          </w:rPr>
+          <w:t xml:space="preserve">This methods resolves </w:t>
+        </w:r>
+      </w:ins>
+      <w:del w:id="143" w:author="Microsoft Office User" w:date="2017-04-13T15:28:00Z">
+        <w:r>
+          <w:rPr>
+            <w:szCs w:val="16"/>
+            <w:lang w:val="en-US"/>
+          </w:rPr>
+          <w:delText xml:space="preserve">In this way, </w:delText>
+        </w:r>
+      </w:del>
+      <w:r>
+        <w:rPr>
+          <w:szCs w:val="16"/>
+          <w:lang w:val="en-US"/>
+        </w:rPr>
+        <w:t xml:space="preserve">arrival-time differences of ~90 ns </w:t>
+      </w:r>
+      <w:del w:id="144" w:author="Microsoft Office User" w:date="2017-04-13T15:28:00Z">
+        <w:r>
+          <w:rPr>
+            <w:szCs w:val="16"/>
+            <w:lang w:val="en-US"/>
+          </w:rPr>
+          <w:delText xml:space="preserve">can be estimated </w:delText>
+        </w:r>
+      </w:del>
+      <w:r>
+        <w:rPr>
+          <w:szCs w:val="16"/>
+          <w:lang w:val="en-US"/>
+        </w:rPr>
+        <w:t xml:space="preserve">with an accuracy (fwhm) of ~60 ns. </w:t>
+      </w:r>
+      <w:bookmarkStart w:id="0" w:name="_GoBack"/>
+      <w:bookmarkEnd w:id="0"/>
+      <w:r>
+        <w:rPr>
+          <w:szCs w:val="16"/>
+          <w:lang w:val="en-US"/>
+        </w:rPr>
+        <w:t>We  obtain an arrival-time difference distribution that agrees well with our prediction (see Figure 2).</w:t>
+      </w:r>
+    </w:p>
+    <w:tbl>
+      <w:tblPr>
+        <w:tblW w:w="9070" w:type="dxa"/>
+        <w:jc w:val="left"/>
+        <w:tblInd w:w="50" w:type="dxa"/>
+        <w:tblBorders>
+          <w:top w:val="single" w:sz="2" w:space="0" w:color="000001"/>
+          <w:left w:val="single" w:sz="2" w:space="0" w:color="000001"/>
+          <w:bottom w:val="single" w:sz="2" w:space="0" w:color="000001"/>
+          <w:insideH w:val="single" w:sz="2" w:space="0" w:color="000001"/>
+        </w:tblBorders>
+        <w:tblCellMar>
+          <w:top w:w="55" w:type="dxa"/>
+          <w:left w:w="48" w:type="dxa"/>
+          <w:bottom w:w="55" w:type="dxa"/>
+          <w:right w:w="55" w:type="dxa"/>
+        </w:tblCellMar>
+        <w:tblLook w:val="04a0" w:noVBand="1" w:noHBand="0" w:lastColumn="0" w:firstColumn="1" w:lastRow="0" w:firstRow="1"/>
+      </w:tblPr>
+      <w:tblGrid>
+        <w:gridCol w:w="4535"/>
+        <w:gridCol w:w="4534"/>
+      </w:tblGrid>
+      <w:tr>
+        <w:trPr/>
+        <w:tc>
+          <w:tcPr>
+            <w:tcW w:w="4535" w:type="dxa"/>
+            <w:tcBorders>
+              <w:top w:val="single" w:sz="2" w:space="0" w:color="000001"/>
+              <w:left w:val="single" w:sz="2" w:space="0" w:color="000001"/>
+              <w:bottom w:val="single" w:sz="2" w:space="0" w:color="000001"/>
+              <w:insideH w:val="single" w:sz="2" w:space="0" w:color="000001"/>
+            </w:tcBorders>
+            <w:shd w:color="auto" w:fill="auto" w:val="clear"/>
+            <w:tcMar>
+              <w:left w:w="48" w:type="dxa"/>
+            </w:tcMar>
+          </w:tcPr>
+          <w:p>
+            <w:pPr>
+              <w:pStyle w:val="TableContents"/>
+              <w:rPr/>
+            </w:pPr>
+            <w:r>
+              <w:rPr/>
+              <w:drawing>
+                <wp:anchor behindDoc="0" distT="0" distB="0" distL="0" distR="0" simplePos="0" locked="0" layoutInCell="1" allowOverlap="1" relativeHeight="3">
+                  <wp:simplePos x="0" y="0"/>
+                  <wp:positionH relativeFrom="column">
+                    <wp:align>center</wp:align>
+                  </wp:positionH>
+                  <wp:positionV relativeFrom="paragraph">
+                    <wp:posOffset>635</wp:posOffset>
+                  </wp:positionV>
+                  <wp:extent cx="2810510" cy="2107565"/>
+                  <wp:effectExtent l="0" t="0" r="0" b="0"/>
+                  <wp:wrapSquare wrapText="largest"/>
+                  <wp:docPr id="1" name="Image2" descr=""/>
+                  <wp:cNvGraphicFramePr>
+                    <a:graphicFrameLocks xmlns:a="http://schemas.openxmlformats.org/drawingml/2006/main" noChangeAspect="1"/>
+                  </wp:cNvGraphicFramePr>
+                  <a:graphic xmlns:a="http://schemas.openxmlformats.org/drawingml/2006/main">
+                    <a:graphicData uri="http://schemas.openxmlformats.org/drawingml/2006/picture">
+                      <pic:pic xmlns:pic="http://schemas.openxmlformats.org/drawingml/2006/picture">
+                        <pic:nvPicPr>
+                          <pic:cNvPr id="1" name="Image2" descr=""/>
+                          <pic:cNvPicPr>
+                            <a:picLocks noChangeAspect="1" noChangeArrowheads="1"/>
+                          </pic:cNvPicPr>
+                        </pic:nvPicPr>
+                        <pic:blipFill>
+                          <a:blip r:embed="rId2"/>
+                          <a:stretch>
+                            <a:fillRect/>
+                          </a:stretch>
+                        </pic:blipFill>
+                        <pic:spPr bwMode="auto">
+                          <a:xfrm>
+                            <a:off x="0" y="0"/>
+                            <a:ext cx="2810510" cy="2107565"/>
+                          </a:xfrm>
+                          <a:prstGeom prst="rect">
+                            <a:avLst/>
+                          </a:prstGeom>
+                        </pic:spPr>
+                      </pic:pic>
+                    </a:graphicData>
+                  </a:graphic>
+                </wp:anchor>
+              </w:drawing>
+            </w:r>
+          </w:p>
+        </w:tc>
+        <w:tc>
+          <w:tcPr>
+            <w:tcW w:w="4534" w:type="dxa"/>
+            <w:tcBorders>
+              <w:top w:val="single" w:sz="2" w:space="0" w:color="000001"/>
+              <w:left w:val="single" w:sz="2" w:space="0" w:color="000001"/>
+              <w:bottom w:val="single" w:sz="2" w:space="0" w:color="000001"/>
+              <w:right w:val="single" w:sz="2" w:space="0" w:color="000001"/>
+              <w:insideH w:val="single" w:sz="2" w:space="0" w:color="000001"/>
+              <w:insideV w:val="single" w:sz="2" w:space="0" w:color="000001"/>
+            </w:tcBorders>
+            <w:shd w:color="auto" w:fill="auto" w:val="clear"/>
+            <w:tcMar>
+              <w:left w:w="48" w:type="dxa"/>
+            </w:tcMar>
+          </w:tcPr>
+          <w:p>
+            <w:pPr>
+              <w:pStyle w:val="TableContents"/>
+              <w:rPr/>
+            </w:pPr>
+            <w:r>
+              <w:rPr/>
+              <w:drawing>
+                <wp:anchor behindDoc="0" distT="0" distB="0" distL="0" distR="0" simplePos="0" locked="0" layoutInCell="1" allowOverlap="1" relativeHeight="2">
+                  <wp:simplePos x="0" y="0"/>
+                  <wp:positionH relativeFrom="column">
+                    <wp:posOffset>180340</wp:posOffset>
+                  </wp:positionH>
+                  <wp:positionV relativeFrom="paragraph">
+                    <wp:posOffset>153670</wp:posOffset>
+                  </wp:positionV>
+                  <wp:extent cx="2539365" cy="1975485"/>
+                  <wp:effectExtent l="0" t="0" r="0" b="0"/>
+                  <wp:wrapTopAndBottom/>
+                  <wp:docPr id="2" name="Image1" descr=""/>
+                  <wp:cNvGraphicFramePr>
+                    <a:graphicFrameLocks xmlns:a="http://schemas.openxmlformats.org/drawingml/2006/main" noChangeAspect="1"/>
+                  </wp:cNvGraphicFramePr>
+                  <a:graphic xmlns:a="http://schemas.openxmlformats.org/drawingml/2006/main">
+                    <a:graphicData uri="http://schemas.openxmlformats.org/drawingml/2006/picture">
+                      <pic:pic xmlns:pic="http://schemas.openxmlformats.org/drawingml/2006/picture">
+                        <pic:nvPicPr>
+                          <pic:cNvPr id="2" name="Image1" descr=""/>
+                          <pic:cNvPicPr>
+                            <a:picLocks noChangeAspect="1" noChangeArrowheads="1"/>
+                          </pic:cNvPicPr>
+                        </pic:nvPicPr>
+                        <pic:blipFill>
+                          <a:blip r:embed="rId3"/>
+                          <a:stretch>
+                            <a:fillRect/>
+                          </a:stretch>
+                        </pic:blipFill>
+                        <pic:spPr bwMode="auto">
+                          <a:xfrm>
+                            <a:off x="0" y="0"/>
+                            <a:ext cx="2539365" cy="1975485"/>
+                          </a:xfrm>
+                          <a:prstGeom prst="rect">
+                            <a:avLst/>
+                          </a:prstGeom>
+                        </pic:spPr>
+                      </pic:pic>
+                    </a:graphicData>
+                  </a:graphic>
+                </wp:anchor>
+              </w:drawing>
+            </w:r>
+          </w:p>
+        </w:tc>
+      </w:tr>
+      <w:tr>
+        <w:trPr/>
+        <w:tc>
+          <w:tcPr>
+            <w:tcW w:w="4535" w:type="dxa"/>
+            <w:tcBorders>
+              <w:top w:val="single" w:sz="2" w:space="0" w:color="000001"/>
+              <w:left w:val="single" w:sz="2" w:space="0" w:color="000001"/>
+              <w:bottom w:val="single" w:sz="2" w:space="0" w:color="000001"/>
+              <w:insideH w:val="single" w:sz="2" w:space="0" w:color="000001"/>
+            </w:tcBorders>
+            <w:shd w:color="auto" w:fill="auto" w:val="clear"/>
+            <w:tcMar>
+              <w:left w:w="48" w:type="dxa"/>
+            </w:tcMar>
+          </w:tcPr>
+          <w:p>
+            <w:pPr>
+              <w:pStyle w:val="TableContents"/>
+              <w:rPr>
+                <w:b/>
+                <w:b/>
+                <w:bCs/>
+                <w:sz w:val="16"/>
+                <w:szCs w:val="16"/>
+              </w:rPr>
+            </w:pPr>
+            <w:r>
+              <w:rPr>
+                <w:b/>
+                <w:bCs/>
+                <w:sz w:val="16"/>
+                <w:szCs w:val="16"/>
+              </w:rPr>
+              <w:t xml:space="preserve">Fig 1. </w:t>
+            </w:r>
+            <w:r>
+              <w:rPr>
+                <w:sz w:val="16"/>
+                <w:szCs w:val="16"/>
+              </w:rPr>
+              <w:t>Bayesian-fitted (black) 2-photon signal (grey) composed of two laser diode pulse excitations (red, blue) separated by ~90ns, comparable to the rise time of a single photon pulse.</w:t>
+            </w:r>
+          </w:p>
+        </w:tc>
+        <w:tc>
+          <w:tcPr>
+            <w:tcW w:w="4534" w:type="dxa"/>
+            <w:tcBorders>
+              <w:top w:val="single" w:sz="2" w:space="0" w:color="000001"/>
+              <w:left w:val="single" w:sz="2" w:space="0" w:color="000001"/>
+              <w:bottom w:val="single" w:sz="2" w:space="0" w:color="000001"/>
+              <w:right w:val="single" w:sz="2" w:space="0" w:color="000001"/>
+              <w:insideH w:val="single" w:sz="2" w:space="0" w:color="000001"/>
+              <w:insideV w:val="single" w:sz="2" w:space="0" w:color="000001"/>
+            </w:tcBorders>
+            <w:shd w:color="auto" w:fill="auto" w:val="clear"/>
+            <w:tcMar>
+              <w:left w:w="48" w:type="dxa"/>
+            </w:tcMar>
+          </w:tcPr>
+          <w:p>
+            <w:pPr>
+              <w:pStyle w:val="Normal"/>
+              <w:jc w:val="both"/>
+              <w:rPr/>
+            </w:pPr>
+            <w:r>
+              <w:rPr>
+                <w:b/>
+                <w:sz w:val="16"/>
+                <w:szCs w:val="16"/>
+                <w:lang w:val="en-US"/>
+              </w:rPr>
+              <w:t>Fig 2.</w:t>
+            </w:r>
+            <w:r>
+              <w:rPr>
+                <w:sz w:val="16"/>
+                <w:szCs w:val="16"/>
+                <w:lang w:val="en-US"/>
+              </w:rPr>
+              <w:t xml:space="preserve"> Arrival-time separation histogram of a continuously running LD. Bin size = 250~ns. Error bars indicate Poissonian standard deviation. Green line: Theoretical prediction. Due to the finite duration of our oscilloscope traces, the coincidence probability of two photons decreases with increasing separation.</w:t>
+            </w:r>
+          </w:p>
+        </w:tc>
+      </w:tr>
+    </w:tbl>
+    <w:p>
+      <w:pPr>
+        <w:pStyle w:val="Normal"/>
+        <w:jc w:val="both"/>
+        <w:rPr>
           <w:sz w:val="16"/>
           <w:szCs w:val="16"/>
           <w:lang w:val="en-US"/>
         </w:rPr>
-        <w:t>Fig 1.</w:t>
-      </w:r>
+      </w:pPr>
       <w:r>
         <w:rPr>
           <w:sz w:val="16"/>
           <w:szCs w:val="16"/>
           <w:lang w:val="en-US"/>
         </w:rPr>
-        <w:t xml:space="preserve"> Arrival-time separation histogram of a continuously running LD. Bin size = 250~ns. Error bars indicate Poissonian standard deviation. Green line: Theoretical prediction. Due to the finite duration of our oscilloscope traces, the coincidence probability of two photons decreases with increasing separation.</w:t>
       </w:r>
     </w:p>
     <w:p>
@@ -500,15 +2254,26 @@
           <w:ilvl w:val="0"/>
           <w:numId w:val="1"/>
         </w:numPr>
-        <w:spacing w:before="0" w:after="50"/>
-        <w:ind w:left="360" w:right="562" w:hanging="0"/>
-        <w:jc w:val="both"/>
         <w:rPr/>
       </w:pPr>
       <w:r>
-        <w:rPr>
-          <w:lang w:val="en-US"/>
-        </w:rPr>
+        <w:rPr/>
+        <w:t>T. Gerrits et al., “Superconducting Transition Edge Sensors for Quantum Optics”, Superconducting Devices in Quantum Optics, Quantum Science and Technology, Springer, 2016.</w:t>
+      </w:r>
+    </w:p>
+    <w:p>
+      <w:pPr>
+        <w:pStyle w:val="References"/>
+        <w:numPr>
+          <w:ilvl w:val="0"/>
+          <w:numId w:val="1"/>
+        </w:numPr>
+        <w:spacing w:before="0" w:after="50"/>
+        <w:ind w:left="0" w:right="540" w:hanging="0"/>
+        <w:rPr/>
+      </w:pPr>
+      <w:r>
+        <w:rPr/>
         <w:t>J. W. Fowler et al., "Microcalorimeter spectroscopy at high pulse rates: a multi-pulse fitting technique," ApJS 219, 35, August 2015.</w:t>
       </w:r>
     </w:p>
@@ -778,7 +2543,7 @@
       <w:pPr/>
     </w:pPrDefault>
   </w:docDefaults>
-  <w:latentStyles w:defLockedState="0" w:defUIPriority="99" w:defSemiHidden="0" w:defUnhideWhenUsed="0" w:defQFormat="0" w:count="372">
+  <w:latentStyles w:defLockedState="0" w:defUIPriority="99" w:defSemiHidden="0" w:defUnhideWhenUsed="0" w:defQFormat="0" w:count="382">
     <w:lsdException w:name="Normal" w:uiPriority="0" w:qFormat="1"/>
     <w:lsdException w:name="heading 1" w:uiPriority="9" w:qFormat="1"/>
     <w:lsdException w:name="heading 2" w:uiPriority="9" w:semiHidden="1" w:unhideWhenUsed="1" w:qFormat="1"/>
@@ -884,7 +2649,6 @@
     <w:lsdException w:name="HTML Sample" w:semiHidden="1" w:unhideWhenUsed="1"/>
     <w:lsdException w:name="HTML Typewriter" w:semiHidden="1" w:unhideWhenUsed="1"/>
     <w:lsdException w:name="HTML Variable" w:semiHidden="1" w:unhideWhenUsed="1"/>
-    <w:lsdException w:name="Normal Table" w:semiHidden="1" w:unhideWhenUsed="1"/>
     <w:lsdException w:name="annotation subject" w:semiHidden="1" w:unhideWhenUsed="1"/>
     <w:lsdException w:name="No List" w:semiHidden="1" w:unhideWhenUsed="1"/>
     <w:lsdException w:name="Outline List 1" w:semiHidden="1" w:unhideWhenUsed="1"/>
@@ -931,10 +2695,8 @@
     <w:lsdException w:name="Table Subtle 2" w:semiHidden="1" w:unhideWhenUsed="1"/>
     <w:lsdException w:name="Table Web 1" w:semiHidden="1" w:unhideWhenUsed="1"/>
     <w:lsdException w:name="Table Web 2" w:semiHidden="1" w:unhideWhenUsed="1"/>
-    <w:lsdException w:name="Table Web 3" w:semiHidden="1" w:unhideWhenUsed="1"/>
     <w:lsdException w:name="Balloon Text" w:semiHidden="1" w:unhideWhenUsed="1"/>
     <w:lsdException w:name="Table Grid" w:uiPriority="59"/>
-    <w:lsdException w:name="Table Theme" w:semiHidden="1" w:unhideWhenUsed="1"/>
     <w:lsdException w:name="Placeholder Text" w:semiHidden="1"/>
     <w:lsdException w:name="No Spacing" w:uiPriority="1" w:qFormat="1"/>
     <w:lsdException w:name="Light Shading" w:uiPriority="60"/>
@@ -1151,6 +2913,7 @@
     <w:lsdException w:name="List Table 6 Colorful Accent 6" w:uiPriority="51"/>
     <w:lsdException w:name="List Table 7 Colorful Accent 6" w:uiPriority="52"/>
     <w:lsdException w:name="Mention" w:semiHidden="1" w:unhideWhenUsed="1"/>
+    <w:lsdException w:name="Smart Hyperlink" w:semiHidden="1" w:unhideWhenUsed="1"/>
   </w:latentStyles>
   <w:style w:type="paragraph" w:styleId="Normal" w:default="1">
     <w:name w:val="Normal"/>
@@ -1261,7 +3024,7 @@
       <w:lang w:val="fr-FR" w:eastAsia="zh-CN"/>
     </w:rPr>
   </w:style>
-  <w:style w:type="character" w:styleId="InternetLink">
+  <w:style w:type="character" w:styleId="InternetLink" w:customStyle="1">
     <w:name w:val="Internet Link"/>
     <w:basedOn w:val="DefaultParagraphFont"/>
     <w:uiPriority w:val="99"/>
@@ -1288,1386 +3051,1386 @@
       <w:lang w:val="fr-FR" w:eastAsia="zh-CN"/>
     </w:rPr>
   </w:style>
-  <w:style w:type="character" w:styleId="ListLabel1">
+  <w:style w:type="character" w:styleId="ListLabel1" w:customStyle="1">
     <w:name w:val="ListLabel 1"/>
     <w:qFormat/>
     <w:rPr>
       <w:sz w:val="20"/>
     </w:rPr>
   </w:style>
-  <w:style w:type="character" w:styleId="ListLabel2">
+  <w:style w:type="character" w:styleId="ListLabel2" w:customStyle="1">
     <w:name w:val="ListLabel 2"/>
     <w:qFormat/>
     <w:rPr>
       <w:sz w:val="20"/>
     </w:rPr>
   </w:style>
-  <w:style w:type="character" w:styleId="ListLabel3">
+  <w:style w:type="character" w:styleId="ListLabel3" w:customStyle="1">
     <w:name w:val="ListLabel 3"/>
     <w:qFormat/>
     <w:rPr>
       <w:sz w:val="20"/>
     </w:rPr>
   </w:style>
-  <w:style w:type="character" w:styleId="ListLabel4">
+  <w:style w:type="character" w:styleId="ListLabel4" w:customStyle="1">
     <w:name w:val="ListLabel 4"/>
     <w:qFormat/>
     <w:rPr>
       <w:sz w:val="20"/>
     </w:rPr>
   </w:style>
-  <w:style w:type="character" w:styleId="ListLabel5">
+  <w:style w:type="character" w:styleId="ListLabel5" w:customStyle="1">
     <w:name w:val="ListLabel 5"/>
     <w:qFormat/>
     <w:rPr>
       <w:sz w:val="20"/>
     </w:rPr>
   </w:style>
-  <w:style w:type="character" w:styleId="ListLabel6">
+  <w:style w:type="character" w:styleId="ListLabel6" w:customStyle="1">
     <w:name w:val="ListLabel 6"/>
     <w:qFormat/>
     <w:rPr>
       <w:sz w:val="20"/>
     </w:rPr>
   </w:style>
-  <w:style w:type="character" w:styleId="ListLabel7">
+  <w:style w:type="character" w:styleId="ListLabel7" w:customStyle="1">
     <w:name w:val="ListLabel 7"/>
     <w:qFormat/>
     <w:rPr>
       <w:sz w:val="20"/>
     </w:rPr>
   </w:style>
-  <w:style w:type="character" w:styleId="ListLabel8">
+  <w:style w:type="character" w:styleId="ListLabel8" w:customStyle="1">
     <w:name w:val="ListLabel 8"/>
     <w:qFormat/>
     <w:rPr>
       <w:sz w:val="20"/>
     </w:rPr>
   </w:style>
-  <w:style w:type="character" w:styleId="ListLabel9">
+  <w:style w:type="character" w:styleId="ListLabel9" w:customStyle="1">
     <w:name w:val="ListLabel 9"/>
     <w:qFormat/>
     <w:rPr>
       <w:sz w:val="20"/>
     </w:rPr>
   </w:style>
-  <w:style w:type="character" w:styleId="ListLabel10">
+  <w:style w:type="character" w:styleId="ListLabel10" w:customStyle="1">
     <w:name w:val="ListLabel 10"/>
     <w:qFormat/>
     <w:rPr>
       <w:sz w:val="20"/>
     </w:rPr>
   </w:style>
-  <w:style w:type="character" w:styleId="ListLabel11">
+  <w:style w:type="character" w:styleId="ListLabel11" w:customStyle="1">
     <w:name w:val="ListLabel 11"/>
     <w:qFormat/>
     <w:rPr>
       <w:sz w:val="20"/>
     </w:rPr>
   </w:style>
-  <w:style w:type="character" w:styleId="ListLabel12">
+  <w:style w:type="character" w:styleId="ListLabel12" w:customStyle="1">
     <w:name w:val="ListLabel 12"/>
     <w:qFormat/>
     <w:rPr>
       <w:sz w:val="20"/>
     </w:rPr>
   </w:style>
-  <w:style w:type="character" w:styleId="ListLabel13">
+  <w:style w:type="character" w:styleId="ListLabel13" w:customStyle="1">
     <w:name w:val="ListLabel 13"/>
     <w:qFormat/>
     <w:rPr>
       <w:sz w:val="20"/>
     </w:rPr>
   </w:style>
-  <w:style w:type="character" w:styleId="ListLabel14">
+  <w:style w:type="character" w:styleId="ListLabel14" w:customStyle="1">
     <w:name w:val="ListLabel 14"/>
     <w:qFormat/>
     <w:rPr>
       <w:sz w:val="20"/>
     </w:rPr>
   </w:style>
-  <w:style w:type="character" w:styleId="ListLabel15">
+  <w:style w:type="character" w:styleId="ListLabel15" w:customStyle="1">
     <w:name w:val="ListLabel 15"/>
     <w:qFormat/>
     <w:rPr>
       <w:sz w:val="20"/>
     </w:rPr>
   </w:style>
-  <w:style w:type="character" w:styleId="ListLabel16">
+  <w:style w:type="character" w:styleId="ListLabel16" w:customStyle="1">
     <w:name w:val="ListLabel 16"/>
     <w:qFormat/>
     <w:rPr>
       <w:sz w:val="20"/>
     </w:rPr>
   </w:style>
-  <w:style w:type="character" w:styleId="ListLabel17">
+  <w:style w:type="character" w:styleId="ListLabel17" w:customStyle="1">
     <w:name w:val="ListLabel 17"/>
     <w:qFormat/>
     <w:rPr>
       <w:sz w:val="20"/>
     </w:rPr>
   </w:style>
-  <w:style w:type="character" w:styleId="ListLabel18">
+  <w:style w:type="character" w:styleId="ListLabel18" w:customStyle="1">
     <w:name w:val="ListLabel 18"/>
     <w:qFormat/>
     <w:rPr>
       <w:sz w:val="20"/>
     </w:rPr>
   </w:style>
-  <w:style w:type="character" w:styleId="ListLabel19">
+  <w:style w:type="character" w:styleId="ListLabel19" w:customStyle="1">
     <w:name w:val="ListLabel 19"/>
     <w:qFormat/>
     <w:rPr>
       <w:sz w:val="20"/>
     </w:rPr>
   </w:style>
-  <w:style w:type="character" w:styleId="ListLabel20">
+  <w:style w:type="character" w:styleId="ListLabel20" w:customStyle="1">
     <w:name w:val="ListLabel 20"/>
     <w:qFormat/>
     <w:rPr>
       <w:sz w:val="20"/>
     </w:rPr>
   </w:style>
-  <w:style w:type="character" w:styleId="ListLabel21">
+  <w:style w:type="character" w:styleId="ListLabel21" w:customStyle="1">
     <w:name w:val="ListLabel 21"/>
     <w:qFormat/>
     <w:rPr>
       <w:sz w:val="20"/>
     </w:rPr>
   </w:style>
-  <w:style w:type="character" w:styleId="ListLabel22">
+  <w:style w:type="character" w:styleId="ListLabel22" w:customStyle="1">
     <w:name w:val="ListLabel 22"/>
     <w:qFormat/>
     <w:rPr>
       <w:sz w:val="20"/>
     </w:rPr>
   </w:style>
-  <w:style w:type="character" w:styleId="ListLabel23">
+  <w:style w:type="character" w:styleId="ListLabel23" w:customStyle="1">
     <w:name w:val="ListLabel 23"/>
     <w:qFormat/>
     <w:rPr>
       <w:sz w:val="20"/>
     </w:rPr>
   </w:style>
-  <w:style w:type="character" w:styleId="ListLabel24">
+  <w:style w:type="character" w:styleId="ListLabel24" w:customStyle="1">
     <w:name w:val="ListLabel 24"/>
     <w:qFormat/>
     <w:rPr>
       <w:sz w:val="20"/>
     </w:rPr>
   </w:style>
-  <w:style w:type="character" w:styleId="ListLabel25">
+  <w:style w:type="character" w:styleId="ListLabel25" w:customStyle="1">
     <w:name w:val="ListLabel 25"/>
     <w:qFormat/>
     <w:rPr>
       <w:sz w:val="20"/>
     </w:rPr>
   </w:style>
-  <w:style w:type="character" w:styleId="ListLabel26">
+  <w:style w:type="character" w:styleId="ListLabel26" w:customStyle="1">
     <w:name w:val="ListLabel 26"/>
     <w:qFormat/>
     <w:rPr>
       <w:sz w:val="20"/>
     </w:rPr>
   </w:style>
-  <w:style w:type="character" w:styleId="ListLabel27">
+  <w:style w:type="character" w:styleId="ListLabel27" w:customStyle="1">
     <w:name w:val="ListLabel 27"/>
     <w:qFormat/>
     <w:rPr>
       <w:sz w:val="20"/>
     </w:rPr>
   </w:style>
-  <w:style w:type="character" w:styleId="ListLabel28">
+  <w:style w:type="character" w:styleId="ListLabel28" w:customStyle="1">
     <w:name w:val="ListLabel 28"/>
     <w:qFormat/>
     <w:rPr>
       <w:sz w:val="20"/>
     </w:rPr>
   </w:style>
-  <w:style w:type="character" w:styleId="ListLabel29">
+  <w:style w:type="character" w:styleId="ListLabel29" w:customStyle="1">
     <w:name w:val="ListLabel 29"/>
     <w:qFormat/>
     <w:rPr>
       <w:sz w:val="20"/>
     </w:rPr>
   </w:style>
-  <w:style w:type="character" w:styleId="ListLabel30">
+  <w:style w:type="character" w:styleId="ListLabel30" w:customStyle="1">
     <w:name w:val="ListLabel 30"/>
     <w:qFormat/>
     <w:rPr>
       <w:sz w:val="20"/>
     </w:rPr>
   </w:style>
-  <w:style w:type="character" w:styleId="ListLabel31">
+  <w:style w:type="character" w:styleId="ListLabel31" w:customStyle="1">
     <w:name w:val="ListLabel 31"/>
     <w:qFormat/>
     <w:rPr>
       <w:sz w:val="20"/>
     </w:rPr>
   </w:style>
-  <w:style w:type="character" w:styleId="ListLabel32">
+  <w:style w:type="character" w:styleId="ListLabel32" w:customStyle="1">
     <w:name w:val="ListLabel 32"/>
     <w:qFormat/>
     <w:rPr>
       <w:sz w:val="20"/>
     </w:rPr>
   </w:style>
-  <w:style w:type="character" w:styleId="ListLabel33">
+  <w:style w:type="character" w:styleId="ListLabel33" w:customStyle="1">
     <w:name w:val="ListLabel 33"/>
     <w:qFormat/>
     <w:rPr>
       <w:sz w:val="20"/>
     </w:rPr>
   </w:style>
-  <w:style w:type="character" w:styleId="ListLabel34">
+  <w:style w:type="character" w:styleId="ListLabel34" w:customStyle="1">
     <w:name w:val="ListLabel 34"/>
     <w:qFormat/>
     <w:rPr>
       <w:sz w:val="20"/>
     </w:rPr>
   </w:style>
-  <w:style w:type="character" w:styleId="ListLabel35">
+  <w:style w:type="character" w:styleId="ListLabel35" w:customStyle="1">
     <w:name w:val="ListLabel 35"/>
     <w:qFormat/>
     <w:rPr>
       <w:sz w:val="20"/>
     </w:rPr>
   </w:style>
-  <w:style w:type="character" w:styleId="ListLabel36">
+  <w:style w:type="character" w:styleId="ListLabel36" w:customStyle="1">
     <w:name w:val="ListLabel 36"/>
     <w:qFormat/>
     <w:rPr>
       <w:sz w:val="20"/>
     </w:rPr>
   </w:style>
-  <w:style w:type="character" w:styleId="ListLabel37">
+  <w:style w:type="character" w:styleId="ListLabel37" w:customStyle="1">
     <w:name w:val="ListLabel 37"/>
     <w:qFormat/>
     <w:rPr>
       <w:sz w:val="20"/>
     </w:rPr>
   </w:style>
-  <w:style w:type="character" w:styleId="ListLabel38">
+  <w:style w:type="character" w:styleId="ListLabel38" w:customStyle="1">
     <w:name w:val="ListLabel 38"/>
     <w:qFormat/>
     <w:rPr>
       <w:sz w:val="20"/>
     </w:rPr>
   </w:style>
-  <w:style w:type="character" w:styleId="ListLabel39">
+  <w:style w:type="character" w:styleId="ListLabel39" w:customStyle="1">
     <w:name w:val="ListLabel 39"/>
     <w:qFormat/>
     <w:rPr>
       <w:sz w:val="20"/>
     </w:rPr>
   </w:style>
-  <w:style w:type="character" w:styleId="ListLabel40">
+  <w:style w:type="character" w:styleId="ListLabel40" w:customStyle="1">
     <w:name w:val="ListLabel 40"/>
     <w:qFormat/>
     <w:rPr>
       <w:sz w:val="20"/>
     </w:rPr>
   </w:style>
-  <w:style w:type="character" w:styleId="ListLabel41">
+  <w:style w:type="character" w:styleId="ListLabel41" w:customStyle="1">
     <w:name w:val="ListLabel 41"/>
     <w:qFormat/>
     <w:rPr>
       <w:sz w:val="20"/>
     </w:rPr>
   </w:style>
-  <w:style w:type="character" w:styleId="ListLabel42">
+  <w:style w:type="character" w:styleId="ListLabel42" w:customStyle="1">
     <w:name w:val="ListLabel 42"/>
     <w:qFormat/>
     <w:rPr>
       <w:sz w:val="20"/>
     </w:rPr>
   </w:style>
-  <w:style w:type="character" w:styleId="ListLabel43">
+  <w:style w:type="character" w:styleId="ListLabel43" w:customStyle="1">
     <w:name w:val="ListLabel 43"/>
     <w:qFormat/>
     <w:rPr>
       <w:sz w:val="20"/>
     </w:rPr>
   </w:style>
-  <w:style w:type="character" w:styleId="ListLabel44">
+  <w:style w:type="character" w:styleId="ListLabel44" w:customStyle="1">
     <w:name w:val="ListLabel 44"/>
     <w:qFormat/>
     <w:rPr>
       <w:sz w:val="20"/>
     </w:rPr>
   </w:style>
-  <w:style w:type="character" w:styleId="ListLabel45">
+  <w:style w:type="character" w:styleId="ListLabel45" w:customStyle="1">
     <w:name w:val="ListLabel 45"/>
     <w:qFormat/>
     <w:rPr>
       <w:sz w:val="20"/>
     </w:rPr>
   </w:style>
-  <w:style w:type="character" w:styleId="ListLabel46">
+  <w:style w:type="character" w:styleId="ListLabel46" w:customStyle="1">
     <w:name w:val="ListLabel 46"/>
     <w:qFormat/>
     <w:rPr>
       <w:sz w:val="20"/>
     </w:rPr>
   </w:style>
-  <w:style w:type="character" w:styleId="ListLabel47">
+  <w:style w:type="character" w:styleId="ListLabel47" w:customStyle="1">
     <w:name w:val="ListLabel 47"/>
     <w:qFormat/>
     <w:rPr>
       <w:sz w:val="20"/>
     </w:rPr>
   </w:style>
-  <w:style w:type="character" w:styleId="ListLabel48">
+  <w:style w:type="character" w:styleId="ListLabel48" w:customStyle="1">
     <w:name w:val="ListLabel 48"/>
     <w:qFormat/>
     <w:rPr>
       <w:sz w:val="20"/>
     </w:rPr>
   </w:style>
-  <w:style w:type="character" w:styleId="ListLabel49">
+  <w:style w:type="character" w:styleId="ListLabel49" w:customStyle="1">
     <w:name w:val="ListLabel 49"/>
     <w:qFormat/>
     <w:rPr>
       <w:sz w:val="20"/>
     </w:rPr>
   </w:style>
-  <w:style w:type="character" w:styleId="ListLabel50">
+  <w:style w:type="character" w:styleId="ListLabel50" w:customStyle="1">
     <w:name w:val="ListLabel 50"/>
     <w:qFormat/>
     <w:rPr>
       <w:sz w:val="20"/>
     </w:rPr>
   </w:style>
-  <w:style w:type="character" w:styleId="ListLabel51">
+  <w:style w:type="character" w:styleId="ListLabel51" w:customStyle="1">
     <w:name w:val="ListLabel 51"/>
     <w:qFormat/>
     <w:rPr>
       <w:sz w:val="20"/>
     </w:rPr>
   </w:style>
-  <w:style w:type="character" w:styleId="ListLabel52">
+  <w:style w:type="character" w:styleId="ListLabel52" w:customStyle="1">
     <w:name w:val="ListLabel 52"/>
     <w:qFormat/>
     <w:rPr>
       <w:sz w:val="20"/>
     </w:rPr>
   </w:style>
-  <w:style w:type="character" w:styleId="ListLabel53">
+  <w:style w:type="character" w:styleId="ListLabel53" w:customStyle="1">
     <w:name w:val="ListLabel 53"/>
     <w:qFormat/>
     <w:rPr>
       <w:sz w:val="20"/>
     </w:rPr>
   </w:style>
-  <w:style w:type="character" w:styleId="ListLabel54">
+  <w:style w:type="character" w:styleId="ListLabel54" w:customStyle="1">
     <w:name w:val="ListLabel 54"/>
     <w:qFormat/>
     <w:rPr>
       <w:sz w:val="20"/>
     </w:rPr>
   </w:style>
-  <w:style w:type="character" w:styleId="ListLabel55">
+  <w:style w:type="character" w:styleId="ListLabel55" w:customStyle="1">
     <w:name w:val="ListLabel 55"/>
     <w:qFormat/>
     <w:rPr>
       <w:sz w:val="20"/>
     </w:rPr>
   </w:style>
-  <w:style w:type="character" w:styleId="ListLabel56">
+  <w:style w:type="character" w:styleId="ListLabel56" w:customStyle="1">
     <w:name w:val="ListLabel 56"/>
     <w:qFormat/>
     <w:rPr>
       <w:sz w:val="20"/>
     </w:rPr>
   </w:style>
-  <w:style w:type="character" w:styleId="ListLabel57">
+  <w:style w:type="character" w:styleId="ListLabel57" w:customStyle="1">
     <w:name w:val="ListLabel 57"/>
     <w:qFormat/>
     <w:rPr>
       <w:sz w:val="20"/>
     </w:rPr>
   </w:style>
-  <w:style w:type="character" w:styleId="ListLabel58">
+  <w:style w:type="character" w:styleId="ListLabel58" w:customStyle="1">
     <w:name w:val="ListLabel 58"/>
     <w:qFormat/>
     <w:rPr>
       <w:sz w:val="20"/>
     </w:rPr>
   </w:style>
-  <w:style w:type="character" w:styleId="ListLabel59">
+  <w:style w:type="character" w:styleId="ListLabel59" w:customStyle="1">
     <w:name w:val="ListLabel 59"/>
     <w:qFormat/>
     <w:rPr>
       <w:sz w:val="20"/>
     </w:rPr>
   </w:style>
-  <w:style w:type="character" w:styleId="ListLabel60">
+  <w:style w:type="character" w:styleId="ListLabel60" w:customStyle="1">
     <w:name w:val="ListLabel 60"/>
     <w:qFormat/>
     <w:rPr>
       <w:sz w:val="20"/>
     </w:rPr>
   </w:style>
-  <w:style w:type="character" w:styleId="ListLabel61">
+  <w:style w:type="character" w:styleId="ListLabel61" w:customStyle="1">
     <w:name w:val="ListLabel 61"/>
     <w:qFormat/>
     <w:rPr>
       <w:sz w:val="20"/>
     </w:rPr>
   </w:style>
-  <w:style w:type="character" w:styleId="ListLabel62">
+  <w:style w:type="character" w:styleId="ListLabel62" w:customStyle="1">
     <w:name w:val="ListLabel 62"/>
     <w:qFormat/>
     <w:rPr>
       <w:sz w:val="20"/>
     </w:rPr>
   </w:style>
-  <w:style w:type="character" w:styleId="ListLabel63">
+  <w:style w:type="character" w:styleId="ListLabel63" w:customStyle="1">
     <w:name w:val="ListLabel 63"/>
     <w:qFormat/>
     <w:rPr>
       <w:sz w:val="20"/>
     </w:rPr>
   </w:style>
-  <w:style w:type="character" w:styleId="ListLabel64">
+  <w:style w:type="character" w:styleId="ListLabel64" w:customStyle="1">
     <w:name w:val="ListLabel 64"/>
     <w:qFormat/>
     <w:rPr>
       <w:sz w:val="20"/>
     </w:rPr>
   </w:style>
-  <w:style w:type="character" w:styleId="ListLabel65">
+  <w:style w:type="character" w:styleId="ListLabel65" w:customStyle="1">
     <w:name w:val="ListLabel 65"/>
     <w:qFormat/>
     <w:rPr>
       <w:sz w:val="20"/>
     </w:rPr>
   </w:style>
-  <w:style w:type="character" w:styleId="ListLabel66">
+  <w:style w:type="character" w:styleId="ListLabel66" w:customStyle="1">
     <w:name w:val="ListLabel 66"/>
     <w:qFormat/>
     <w:rPr>
       <w:sz w:val="20"/>
     </w:rPr>
   </w:style>
-  <w:style w:type="character" w:styleId="ListLabel67">
+  <w:style w:type="character" w:styleId="ListLabel67" w:customStyle="1">
     <w:name w:val="ListLabel 67"/>
     <w:qFormat/>
     <w:rPr>
       <w:sz w:val="20"/>
     </w:rPr>
   </w:style>
-  <w:style w:type="character" w:styleId="ListLabel68">
+  <w:style w:type="character" w:styleId="ListLabel68" w:customStyle="1">
     <w:name w:val="ListLabel 68"/>
     <w:qFormat/>
     <w:rPr>
       <w:sz w:val="20"/>
     </w:rPr>
   </w:style>
-  <w:style w:type="character" w:styleId="ListLabel69">
+  <w:style w:type="character" w:styleId="ListLabel69" w:customStyle="1">
     <w:name w:val="ListLabel 69"/>
     <w:qFormat/>
     <w:rPr>
       <w:sz w:val="20"/>
     </w:rPr>
   </w:style>
-  <w:style w:type="character" w:styleId="ListLabel70">
+  <w:style w:type="character" w:styleId="ListLabel70" w:customStyle="1">
     <w:name w:val="ListLabel 70"/>
     <w:qFormat/>
     <w:rPr>
       <w:sz w:val="20"/>
     </w:rPr>
   </w:style>
-  <w:style w:type="character" w:styleId="ListLabel71">
+  <w:style w:type="character" w:styleId="ListLabel71" w:customStyle="1">
     <w:name w:val="ListLabel 71"/>
     <w:qFormat/>
     <w:rPr>
       <w:sz w:val="20"/>
     </w:rPr>
   </w:style>
-  <w:style w:type="character" w:styleId="ListLabel72">
+  <w:style w:type="character" w:styleId="ListLabel72" w:customStyle="1">
     <w:name w:val="ListLabel 72"/>
     <w:qFormat/>
     <w:rPr>
       <w:sz w:val="20"/>
     </w:rPr>
   </w:style>
-  <w:style w:type="character" w:styleId="ListLabel73">
+  <w:style w:type="character" w:styleId="ListLabel73" w:customStyle="1">
     <w:name w:val="ListLabel 73"/>
     <w:qFormat/>
     <w:rPr>
       <w:sz w:val="20"/>
     </w:rPr>
   </w:style>
-  <w:style w:type="character" w:styleId="ListLabel74">
+  <w:style w:type="character" w:styleId="ListLabel74" w:customStyle="1">
     <w:name w:val="ListLabel 74"/>
     <w:qFormat/>
     <w:rPr>
       <w:sz w:val="20"/>
     </w:rPr>
   </w:style>
-  <w:style w:type="character" w:styleId="ListLabel75">
+  <w:style w:type="character" w:styleId="ListLabel75" w:customStyle="1">
     <w:name w:val="ListLabel 75"/>
     <w:qFormat/>
     <w:rPr>
       <w:sz w:val="20"/>
     </w:rPr>
   </w:style>
-  <w:style w:type="character" w:styleId="ListLabel76">
+  <w:style w:type="character" w:styleId="ListLabel76" w:customStyle="1">
     <w:name w:val="ListLabel 76"/>
     <w:qFormat/>
     <w:rPr>
       <w:sz w:val="20"/>
     </w:rPr>
   </w:style>
-  <w:style w:type="character" w:styleId="ListLabel77">
+  <w:style w:type="character" w:styleId="ListLabel77" w:customStyle="1">
     <w:name w:val="ListLabel 77"/>
     <w:qFormat/>
     <w:rPr>
       <w:sz w:val="20"/>
     </w:rPr>
   </w:style>
-  <w:style w:type="character" w:styleId="ListLabel78">
+  <w:style w:type="character" w:styleId="ListLabel78" w:customStyle="1">
     <w:name w:val="ListLabel 78"/>
     <w:qFormat/>
     <w:rPr>
       <w:sz w:val="20"/>
     </w:rPr>
   </w:style>
-  <w:style w:type="character" w:styleId="ListLabel79">
+  <w:style w:type="character" w:styleId="ListLabel79" w:customStyle="1">
     <w:name w:val="ListLabel 79"/>
     <w:qFormat/>
     <w:rPr>
       <w:sz w:val="20"/>
     </w:rPr>
   </w:style>
-  <w:style w:type="character" w:styleId="ListLabel80">
+  <w:style w:type="character" w:styleId="ListLabel80" w:customStyle="1">
     <w:name w:val="ListLabel 80"/>
     <w:qFormat/>
     <w:rPr>
       <w:sz w:val="20"/>
     </w:rPr>
   </w:style>
-  <w:style w:type="character" w:styleId="ListLabel81">
+  <w:style w:type="character" w:styleId="ListLabel81" w:customStyle="1">
     <w:name w:val="ListLabel 81"/>
     <w:qFormat/>
     <w:rPr>
       <w:sz w:val="20"/>
     </w:rPr>
   </w:style>
-  <w:style w:type="character" w:styleId="ListLabel82">
+  <w:style w:type="character" w:styleId="ListLabel82" w:customStyle="1">
     <w:name w:val="ListLabel 82"/>
     <w:qFormat/>
     <w:rPr>
       <w:sz w:val="20"/>
     </w:rPr>
   </w:style>
-  <w:style w:type="character" w:styleId="ListLabel83">
+  <w:style w:type="character" w:styleId="ListLabel83" w:customStyle="1">
     <w:name w:val="ListLabel 83"/>
     <w:qFormat/>
     <w:rPr>
       <w:sz w:val="20"/>
     </w:rPr>
   </w:style>
-  <w:style w:type="character" w:styleId="ListLabel84">
+  <w:style w:type="character" w:styleId="ListLabel84" w:customStyle="1">
     <w:name w:val="ListLabel 84"/>
     <w:qFormat/>
     <w:rPr>
       <w:sz w:val="20"/>
     </w:rPr>
   </w:style>
-  <w:style w:type="character" w:styleId="ListLabel85">
+  <w:style w:type="character" w:styleId="ListLabel85" w:customStyle="1">
     <w:name w:val="ListLabel 85"/>
     <w:qFormat/>
     <w:rPr>
       <w:sz w:val="20"/>
     </w:rPr>
   </w:style>
-  <w:style w:type="character" w:styleId="ListLabel86">
+  <w:style w:type="character" w:styleId="ListLabel86" w:customStyle="1">
     <w:name w:val="ListLabel 86"/>
     <w:qFormat/>
     <w:rPr>
       <w:sz w:val="20"/>
     </w:rPr>
   </w:style>
-  <w:style w:type="character" w:styleId="ListLabel87">
+  <w:style w:type="character" w:styleId="ListLabel87" w:customStyle="1">
     <w:name w:val="ListLabel 87"/>
     <w:qFormat/>
     <w:rPr>
       <w:sz w:val="20"/>
     </w:rPr>
   </w:style>
-  <w:style w:type="character" w:styleId="ListLabel88">
+  <w:style w:type="character" w:styleId="ListLabel88" w:customStyle="1">
     <w:name w:val="ListLabel 88"/>
     <w:qFormat/>
     <w:rPr>
       <w:sz w:val="20"/>
     </w:rPr>
   </w:style>
-  <w:style w:type="character" w:styleId="ListLabel89">
+  <w:style w:type="character" w:styleId="ListLabel89" w:customStyle="1">
     <w:name w:val="ListLabel 89"/>
     <w:qFormat/>
     <w:rPr>
       <w:sz w:val="20"/>
     </w:rPr>
   </w:style>
-  <w:style w:type="character" w:styleId="ListLabel90">
+  <w:style w:type="character" w:styleId="ListLabel90" w:customStyle="1">
     <w:name w:val="ListLabel 90"/>
     <w:qFormat/>
     <w:rPr>
       <w:sz w:val="20"/>
     </w:rPr>
   </w:style>
-  <w:style w:type="character" w:styleId="ListLabel91">
+  <w:style w:type="character" w:styleId="ListLabel91" w:customStyle="1">
     <w:name w:val="ListLabel 91"/>
     <w:qFormat/>
     <w:rPr>
       <w:sz w:val="20"/>
     </w:rPr>
   </w:style>
-  <w:style w:type="character" w:styleId="ListLabel92">
+  <w:style w:type="character" w:styleId="ListLabel92" w:customStyle="1">
     <w:name w:val="ListLabel 92"/>
     <w:qFormat/>
     <w:rPr>
       <w:sz w:val="20"/>
     </w:rPr>
   </w:style>
-  <w:style w:type="character" w:styleId="ListLabel93">
+  <w:style w:type="character" w:styleId="ListLabel93" w:customStyle="1">
     <w:name w:val="ListLabel 93"/>
     <w:qFormat/>
     <w:rPr>
       <w:sz w:val="20"/>
     </w:rPr>
   </w:style>
-  <w:style w:type="character" w:styleId="ListLabel94">
+  <w:style w:type="character" w:styleId="ListLabel94" w:customStyle="1">
     <w:name w:val="ListLabel 94"/>
     <w:qFormat/>
     <w:rPr>
       <w:sz w:val="20"/>
     </w:rPr>
   </w:style>
-  <w:style w:type="character" w:styleId="ListLabel95">
+  <w:style w:type="character" w:styleId="ListLabel95" w:customStyle="1">
     <w:name w:val="ListLabel 95"/>
     <w:qFormat/>
     <w:rPr>
       <w:sz w:val="20"/>
     </w:rPr>
   </w:style>
-  <w:style w:type="character" w:styleId="ListLabel96">
+  <w:style w:type="character" w:styleId="ListLabel96" w:customStyle="1">
     <w:name w:val="ListLabel 96"/>
     <w:qFormat/>
     <w:rPr>
       <w:sz w:val="20"/>
     </w:rPr>
   </w:style>
-  <w:style w:type="character" w:styleId="ListLabel97">
+  <w:style w:type="character" w:styleId="ListLabel97" w:customStyle="1">
     <w:name w:val="ListLabel 97"/>
     <w:qFormat/>
     <w:rPr>
       <w:sz w:val="20"/>
     </w:rPr>
   </w:style>
-  <w:style w:type="character" w:styleId="ListLabel98">
+  <w:style w:type="character" w:styleId="ListLabel98" w:customStyle="1">
     <w:name w:val="ListLabel 98"/>
     <w:qFormat/>
     <w:rPr>
       <w:sz w:val="20"/>
     </w:rPr>
   </w:style>
-  <w:style w:type="character" w:styleId="ListLabel99">
+  <w:style w:type="character" w:styleId="ListLabel99" w:customStyle="1">
     <w:name w:val="ListLabel 99"/>
     <w:qFormat/>
     <w:rPr>
       <w:sz w:val="20"/>
     </w:rPr>
   </w:style>
-  <w:style w:type="character" w:styleId="ListLabel100">
+  <w:style w:type="character" w:styleId="ListLabel100" w:customStyle="1">
     <w:name w:val="ListLabel 100"/>
     <w:qFormat/>
     <w:rPr>
       <w:sz w:val="20"/>
     </w:rPr>
   </w:style>
-  <w:style w:type="character" w:styleId="ListLabel101">
+  <w:style w:type="character" w:styleId="ListLabel101" w:customStyle="1">
     <w:name w:val="ListLabel 101"/>
     <w:qFormat/>
     <w:rPr>
       <w:sz w:val="20"/>
     </w:rPr>
   </w:style>
-  <w:style w:type="character" w:styleId="ListLabel102">
+  <w:style w:type="character" w:styleId="ListLabel102" w:customStyle="1">
     <w:name w:val="ListLabel 102"/>
     <w:qFormat/>
     <w:rPr>
       <w:sz w:val="20"/>
     </w:rPr>
   </w:style>
-  <w:style w:type="character" w:styleId="ListLabel103">
+  <w:style w:type="character" w:styleId="ListLabel103" w:customStyle="1">
     <w:name w:val="ListLabel 103"/>
     <w:qFormat/>
     <w:rPr>
       <w:sz w:val="20"/>
     </w:rPr>
   </w:style>
-  <w:style w:type="character" w:styleId="ListLabel104">
+  <w:style w:type="character" w:styleId="ListLabel104" w:customStyle="1">
     <w:name w:val="ListLabel 104"/>
     <w:qFormat/>
     <w:rPr>
       <w:sz w:val="20"/>
     </w:rPr>
   </w:style>
-  <w:style w:type="character" w:styleId="ListLabel105">
+  <w:style w:type="character" w:styleId="ListLabel105" w:customStyle="1">
     <w:name w:val="ListLabel 105"/>
     <w:qFormat/>
     <w:rPr>
       <w:sz w:val="20"/>
     </w:rPr>
   </w:style>
-  <w:style w:type="character" w:styleId="ListLabel106">
+  <w:style w:type="character" w:styleId="ListLabel106" w:customStyle="1">
     <w:name w:val="ListLabel 106"/>
     <w:qFormat/>
     <w:rPr>
       <w:sz w:val="20"/>
     </w:rPr>
   </w:style>
-  <w:style w:type="character" w:styleId="ListLabel107">
+  <w:style w:type="character" w:styleId="ListLabel107" w:customStyle="1">
     <w:name w:val="ListLabel 107"/>
     <w:qFormat/>
     <w:rPr>
       <w:sz w:val="20"/>
     </w:rPr>
   </w:style>
-  <w:style w:type="character" w:styleId="ListLabel108">
+  <w:style w:type="character" w:styleId="ListLabel108" w:customStyle="1">
     <w:name w:val="ListLabel 108"/>
     <w:qFormat/>
     <w:rPr>
       <w:sz w:val="20"/>
     </w:rPr>
   </w:style>
-  <w:style w:type="character" w:styleId="ListLabel109">
+  <w:style w:type="character" w:styleId="ListLabel109" w:customStyle="1">
     <w:name w:val="ListLabel 109"/>
     <w:qFormat/>
     <w:rPr>
       <w:sz w:val="20"/>
     </w:rPr>
   </w:style>
-  <w:style w:type="character" w:styleId="ListLabel110">
+  <w:style w:type="character" w:styleId="ListLabel110" w:customStyle="1">
     <w:name w:val="ListLabel 110"/>
     <w:qFormat/>
     <w:rPr>
       <w:sz w:val="20"/>
     </w:rPr>
   </w:style>
-  <w:style w:type="character" w:styleId="ListLabel111">
+  <w:style w:type="character" w:styleId="ListLabel111" w:customStyle="1">
     <w:name w:val="ListLabel 111"/>
     <w:qFormat/>
     <w:rPr>
       <w:sz w:val="20"/>
     </w:rPr>
   </w:style>
-  <w:style w:type="character" w:styleId="ListLabel112">
+  <w:style w:type="character" w:styleId="ListLabel112" w:customStyle="1">
     <w:name w:val="ListLabel 112"/>
     <w:qFormat/>
     <w:rPr>
       <w:sz w:val="20"/>
     </w:rPr>
   </w:style>
-  <w:style w:type="character" w:styleId="ListLabel113">
+  <w:style w:type="character" w:styleId="ListLabel113" w:customStyle="1">
     <w:name w:val="ListLabel 113"/>
     <w:qFormat/>
     <w:rPr>
       <w:sz w:val="20"/>
     </w:rPr>
   </w:style>
-  <w:style w:type="character" w:styleId="ListLabel114">
+  <w:style w:type="character" w:styleId="ListLabel114" w:customStyle="1">
     <w:name w:val="ListLabel 114"/>
     <w:qFormat/>
     <w:rPr>
       <w:sz w:val="20"/>
     </w:rPr>
   </w:style>
-  <w:style w:type="character" w:styleId="ListLabel115">
+  <w:style w:type="character" w:styleId="ListLabel115" w:customStyle="1">
     <w:name w:val="ListLabel 115"/>
     <w:qFormat/>
     <w:rPr>
       <w:sz w:val="20"/>
     </w:rPr>
   </w:style>
-  <w:style w:type="character" w:styleId="ListLabel116">
+  <w:style w:type="character" w:styleId="ListLabel116" w:customStyle="1">
     <w:name w:val="ListLabel 116"/>
     <w:qFormat/>
     <w:rPr>
       <w:sz w:val="20"/>
     </w:rPr>
   </w:style>
-  <w:style w:type="character" w:styleId="ListLabel117">
+  <w:style w:type="character" w:styleId="ListLabel117" w:customStyle="1">
     <w:name w:val="ListLabel 117"/>
     <w:qFormat/>
     <w:rPr>
       <w:sz w:val="20"/>
     </w:rPr>
   </w:style>
-  <w:style w:type="character" w:styleId="ListLabel118">
+  <w:style w:type="character" w:styleId="ListLabel118" w:customStyle="1">
     <w:name w:val="ListLabel 118"/>
     <w:qFormat/>
     <w:rPr>
       <w:sz w:val="20"/>
     </w:rPr>
   </w:style>
-  <w:style w:type="character" w:styleId="ListLabel119">
+  <w:style w:type="character" w:styleId="ListLabel119" w:customStyle="1">
     <w:name w:val="ListLabel 119"/>
     <w:qFormat/>
     <w:rPr>
       <w:sz w:val="20"/>
     </w:rPr>
   </w:style>
-  <w:style w:type="character" w:styleId="ListLabel120">
+  <w:style w:type="character" w:styleId="ListLabel120" w:customStyle="1">
     <w:name w:val="ListLabel 120"/>
     <w:qFormat/>
     <w:rPr>
       <w:sz w:val="20"/>
     </w:rPr>
   </w:style>
-  <w:style w:type="character" w:styleId="ListLabel121">
+  <w:style w:type="character" w:styleId="ListLabel121" w:customStyle="1">
     <w:name w:val="ListLabel 121"/>
     <w:qFormat/>
     <w:rPr>
       <w:sz w:val="20"/>
     </w:rPr>
   </w:style>
-  <w:style w:type="character" w:styleId="ListLabel122">
+  <w:style w:type="character" w:styleId="ListLabel122" w:customStyle="1">
     <w:name w:val="ListLabel 122"/>
     <w:qFormat/>
     <w:rPr>
       <w:sz w:val="20"/>
     </w:rPr>
   </w:style>
-  <w:style w:type="character" w:styleId="ListLabel123">
+  <w:style w:type="character" w:styleId="ListLabel123" w:customStyle="1">
     <w:name w:val="ListLabel 123"/>
     <w:qFormat/>
     <w:rPr>
       <w:sz w:val="20"/>
     </w:rPr>
   </w:style>
-  <w:style w:type="character" w:styleId="ListLabel124">
+  <w:style w:type="character" w:styleId="ListLabel124" w:customStyle="1">
     <w:name w:val="ListLabel 124"/>
     <w:qFormat/>
     <w:rPr>
       <w:sz w:val="20"/>
     </w:rPr>
   </w:style>
-  <w:style w:type="character" w:styleId="ListLabel125">
+  <w:style w:type="character" w:styleId="ListLabel125" w:customStyle="1">
     <w:name w:val="ListLabel 125"/>
     <w:qFormat/>
     <w:rPr>
       <w:sz w:val="20"/>
     </w:rPr>
   </w:style>
-  <w:style w:type="character" w:styleId="ListLabel126">
+  <w:style w:type="character" w:styleId="ListLabel126" w:customStyle="1">
     <w:name w:val="ListLabel 126"/>
     <w:qFormat/>
     <w:rPr>
       <w:sz w:val="20"/>
     </w:rPr>
   </w:style>
-  <w:style w:type="character" w:styleId="ListLabel127">
+  <w:style w:type="character" w:styleId="ListLabel127" w:customStyle="1">
     <w:name w:val="ListLabel 127"/>
     <w:qFormat/>
     <w:rPr>
       <w:sz w:val="20"/>
     </w:rPr>
   </w:style>
-  <w:style w:type="character" w:styleId="ListLabel128">
+  <w:style w:type="character" w:styleId="ListLabel128" w:customStyle="1">
     <w:name w:val="ListLabel 128"/>
     <w:qFormat/>
     <w:rPr>
       <w:sz w:val="20"/>
     </w:rPr>
   </w:style>
-  <w:style w:type="character" w:styleId="ListLabel129">
+  <w:style w:type="character" w:styleId="ListLabel129" w:customStyle="1">
     <w:name w:val="ListLabel 129"/>
     <w:qFormat/>
     <w:rPr>
       <w:sz w:val="20"/>
     </w:rPr>
   </w:style>
-  <w:style w:type="character" w:styleId="ListLabel130">
+  <w:style w:type="character" w:styleId="ListLabel130" w:customStyle="1">
     <w:name w:val="ListLabel 130"/>
     <w:qFormat/>
     <w:rPr>
       <w:sz w:val="20"/>
     </w:rPr>
   </w:style>
-  <w:style w:type="character" w:styleId="ListLabel131">
+  <w:style w:type="character" w:styleId="ListLabel131" w:customStyle="1">
     <w:name w:val="ListLabel 131"/>
     <w:qFormat/>
     <w:rPr>
       <w:sz w:val="20"/>
     </w:rPr>
   </w:style>
-  <w:style w:type="character" w:styleId="ListLabel132">
+  <w:style w:type="character" w:styleId="ListLabel132" w:customStyle="1">
     <w:name w:val="ListLabel 132"/>
     <w:qFormat/>
     <w:rPr>
       <w:sz w:val="20"/>
     </w:rPr>
   </w:style>
-  <w:style w:type="character" w:styleId="ListLabel133">
+  <w:style w:type="character" w:styleId="ListLabel133" w:customStyle="1">
     <w:name w:val="ListLabel 133"/>
     <w:qFormat/>
     <w:rPr>
       <w:sz w:val="20"/>
     </w:rPr>
   </w:style>
-  <w:style w:type="character" w:styleId="ListLabel134">
+  <w:style w:type="character" w:styleId="ListLabel134" w:customStyle="1">
     <w:name w:val="ListLabel 134"/>
     <w:qFormat/>
     <w:rPr>
       <w:sz w:val="20"/>
     </w:rPr>
   </w:style>
-  <w:style w:type="character" w:styleId="ListLabel135">
+  <w:style w:type="character" w:styleId="ListLabel135" w:customStyle="1">
     <w:name w:val="ListLabel 135"/>
     <w:qFormat/>
     <w:rPr>
       <w:sz w:val="20"/>
     </w:rPr>
   </w:style>
-  <w:style w:type="character" w:styleId="ListLabel136">
+  <w:style w:type="character" w:styleId="ListLabel136" w:customStyle="1">
     <w:name w:val="ListLabel 136"/>
     <w:qFormat/>
     <w:rPr>
       <w:sz w:val="20"/>
     </w:rPr>
   </w:style>
-  <w:style w:type="character" w:styleId="ListLabel137">
+  <w:style w:type="character" w:styleId="ListLabel137" w:customStyle="1">
     <w:name w:val="ListLabel 137"/>
     <w:qFormat/>
     <w:rPr>
       <w:sz w:val="20"/>
     </w:rPr>
   </w:style>
-  <w:style w:type="character" w:styleId="ListLabel138">
+  <w:style w:type="character" w:styleId="ListLabel138" w:customStyle="1">
     <w:name w:val="ListLabel 138"/>
     <w:qFormat/>
     <w:rPr>
       <w:sz w:val="20"/>
     </w:rPr>
   </w:style>
-  <w:style w:type="character" w:styleId="ListLabel139">
+  <w:style w:type="character" w:styleId="ListLabel139" w:customStyle="1">
     <w:name w:val="ListLabel 139"/>
     <w:qFormat/>
     <w:rPr>
       <w:sz w:val="20"/>
     </w:rPr>
   </w:style>
-  <w:style w:type="character" w:styleId="ListLabel140">
+  <w:style w:type="character" w:styleId="ListLabel140" w:customStyle="1">
     <w:name w:val="ListLabel 140"/>
     <w:qFormat/>
     <w:rPr>
       <w:sz w:val="20"/>
     </w:rPr>
   </w:style>
-  <w:style w:type="character" w:styleId="ListLabel141">
+  <w:style w:type="character" w:styleId="ListLabel141" w:customStyle="1">
     <w:name w:val="ListLabel 141"/>
     <w:qFormat/>
     <w:rPr>
       <w:sz w:val="20"/>
     </w:rPr>
   </w:style>
-  <w:style w:type="character" w:styleId="ListLabel142">
+  <w:style w:type="character" w:styleId="ListLabel142" w:customStyle="1">
     <w:name w:val="ListLabel 142"/>
     <w:qFormat/>
     <w:rPr>
       <w:sz w:val="20"/>
     </w:rPr>
   </w:style>
-  <w:style w:type="character" w:styleId="ListLabel143">
+  <w:style w:type="character" w:styleId="ListLabel143" w:customStyle="1">
     <w:name w:val="ListLabel 143"/>
     <w:qFormat/>
     <w:rPr>
       <w:sz w:val="20"/>
     </w:rPr>
   </w:style>
-  <w:style w:type="character" w:styleId="ListLabel144">
+  <w:style w:type="character" w:styleId="ListLabel144" w:customStyle="1">
     <w:name w:val="ListLabel 144"/>
     <w:qFormat/>
     <w:rPr>
       <w:sz w:val="20"/>
     </w:rPr>
   </w:style>
-  <w:style w:type="character" w:styleId="ListLabel145">
+  <w:style w:type="character" w:styleId="ListLabel145" w:customStyle="1">
     <w:name w:val="ListLabel 145"/>
     <w:qFormat/>
     <w:rPr>
       <w:sz w:val="20"/>
     </w:rPr>
   </w:style>
-  <w:style w:type="character" w:styleId="ListLabel146">
+  <w:style w:type="character" w:styleId="ListLabel146" w:customStyle="1">
     <w:name w:val="ListLabel 146"/>
     <w:qFormat/>
     <w:rPr>
       <w:sz w:val="20"/>
     </w:rPr>
   </w:style>
-  <w:style w:type="character" w:styleId="ListLabel147">
+  <w:style w:type="character" w:styleId="ListLabel147" w:customStyle="1">
     <w:name w:val="ListLabel 147"/>
     <w:qFormat/>
     <w:rPr>
       <w:sz w:val="20"/>
     </w:rPr>
   </w:style>
-  <w:style w:type="character" w:styleId="ListLabel148">
+  <w:style w:type="character" w:styleId="ListLabel148" w:customStyle="1">
     <w:name w:val="ListLabel 148"/>
     <w:qFormat/>
     <w:rPr>
       <w:sz w:val="20"/>
     </w:rPr>
   </w:style>
-  <w:style w:type="character" w:styleId="ListLabel149">
+  <w:style w:type="character" w:styleId="ListLabel149" w:customStyle="1">
     <w:name w:val="ListLabel 149"/>
     <w:qFormat/>
     <w:rPr>
       <w:sz w:val="20"/>
     </w:rPr>
   </w:style>
-  <w:style w:type="character" w:styleId="ListLabel150">
+  <w:style w:type="character" w:styleId="ListLabel150" w:customStyle="1">
     <w:name w:val="ListLabel 150"/>
     <w:qFormat/>
     <w:rPr>
       <w:sz w:val="20"/>
     </w:rPr>
   </w:style>
-  <w:style w:type="character" w:styleId="ListLabel151">
+  <w:style w:type="character" w:styleId="ListLabel151" w:customStyle="1">
     <w:name w:val="ListLabel 151"/>
     <w:qFormat/>
     <w:rPr>
       <w:sz w:val="20"/>
     </w:rPr>
   </w:style>
-  <w:style w:type="character" w:styleId="ListLabel152">
+  <w:style w:type="character" w:styleId="ListLabel152" w:customStyle="1">
     <w:name w:val="ListLabel 152"/>
     <w:qFormat/>
     <w:rPr>
       <w:sz w:val="20"/>
     </w:rPr>
   </w:style>
-  <w:style w:type="character" w:styleId="ListLabel153">
+  <w:style w:type="character" w:styleId="ListLabel153" w:customStyle="1">
     <w:name w:val="ListLabel 153"/>
     <w:qFormat/>
     <w:rPr>
       <w:sz w:val="20"/>
     </w:rPr>
   </w:style>
-  <w:style w:type="character" w:styleId="ListLabel154">
+  <w:style w:type="character" w:styleId="ListLabel154" w:customStyle="1">
     <w:name w:val="ListLabel 154"/>
     <w:qFormat/>
     <w:rPr>
       <w:sz w:val="20"/>
     </w:rPr>
   </w:style>
-  <w:style w:type="character" w:styleId="ListLabel155">
+  <w:style w:type="character" w:styleId="ListLabel155" w:customStyle="1">
     <w:name w:val="ListLabel 155"/>
     <w:qFormat/>
     <w:rPr>
       <w:sz w:val="20"/>
     </w:rPr>
   </w:style>
-  <w:style w:type="character" w:styleId="ListLabel156">
+  <w:style w:type="character" w:styleId="ListLabel156" w:customStyle="1">
     <w:name w:val="ListLabel 156"/>
     <w:qFormat/>
     <w:rPr>
       <w:sz w:val="20"/>
     </w:rPr>
   </w:style>
-  <w:style w:type="character" w:styleId="ListLabel157">
+  <w:style w:type="character" w:styleId="ListLabel157" w:customStyle="1">
     <w:name w:val="ListLabel 157"/>
     <w:qFormat/>
     <w:rPr>
       <w:sz w:val="20"/>
     </w:rPr>
   </w:style>
-  <w:style w:type="character" w:styleId="ListLabel158">
+  <w:style w:type="character" w:styleId="ListLabel158" w:customStyle="1">
     <w:name w:val="ListLabel 158"/>
     <w:qFormat/>
     <w:rPr>
       <w:sz w:val="20"/>
     </w:rPr>
   </w:style>
-  <w:style w:type="character" w:styleId="ListLabel159">
+  <w:style w:type="character" w:styleId="ListLabel159" w:customStyle="1">
     <w:name w:val="ListLabel 159"/>
     <w:qFormat/>
     <w:rPr>
       <w:sz w:val="20"/>
     </w:rPr>
   </w:style>
-  <w:style w:type="character" w:styleId="ListLabel160">
+  <w:style w:type="character" w:styleId="ListLabel160" w:customStyle="1">
     <w:name w:val="ListLabel 160"/>
     <w:qFormat/>
     <w:rPr>
       <w:sz w:val="20"/>
     </w:rPr>
   </w:style>
-  <w:style w:type="character" w:styleId="ListLabel161">
+  <w:style w:type="character" w:styleId="ListLabel161" w:customStyle="1">
     <w:name w:val="ListLabel 161"/>
     <w:qFormat/>
     <w:rPr>
       <w:sz w:val="20"/>
     </w:rPr>
   </w:style>
-  <w:style w:type="character" w:styleId="ListLabel162">
+  <w:style w:type="character" w:styleId="ListLabel162" w:customStyle="1">
     <w:name w:val="ListLabel 162"/>
     <w:qFormat/>
     <w:rPr>
       <w:sz w:val="20"/>
     </w:rPr>
   </w:style>
-  <w:style w:type="character" w:styleId="ListLabel163">
+  <w:style w:type="character" w:styleId="ListLabel163" w:customStyle="1">
     <w:name w:val="ListLabel 163"/>
     <w:qFormat/>
     <w:rPr>
       <w:sz w:val="20"/>
     </w:rPr>
   </w:style>
-  <w:style w:type="character" w:styleId="ListLabel164">
+  <w:style w:type="character" w:styleId="ListLabel164" w:customStyle="1">
     <w:name w:val="ListLabel 164"/>
     <w:qFormat/>
     <w:rPr>
       <w:sz w:val="20"/>
     </w:rPr>
   </w:style>
-  <w:style w:type="character" w:styleId="ListLabel165">
+  <w:style w:type="character" w:styleId="ListLabel165" w:customStyle="1">
     <w:name w:val="ListLabel 165"/>
     <w:qFormat/>
     <w:rPr>
       <w:sz w:val="20"/>
     </w:rPr>
   </w:style>
-  <w:style w:type="character" w:styleId="ListLabel166">
+  <w:style w:type="character" w:styleId="ListLabel166" w:customStyle="1">
     <w:name w:val="ListLabel 166"/>
     <w:qFormat/>
     <w:rPr>
       <w:sz w:val="20"/>
     </w:rPr>
   </w:style>
-  <w:style w:type="character" w:styleId="ListLabel167">
+  <w:style w:type="character" w:styleId="ListLabel167" w:customStyle="1">
     <w:name w:val="ListLabel 167"/>
     <w:qFormat/>
     <w:rPr>
       <w:sz w:val="20"/>
     </w:rPr>
   </w:style>
-  <w:style w:type="character" w:styleId="ListLabel168">
+  <w:style w:type="character" w:styleId="ListLabel168" w:customStyle="1">
     <w:name w:val="ListLabel 168"/>
     <w:qFormat/>
     <w:rPr>
       <w:sz w:val="20"/>
     </w:rPr>
   </w:style>
-  <w:style w:type="character" w:styleId="ListLabel169">
+  <w:style w:type="character" w:styleId="ListLabel169" w:customStyle="1">
     <w:name w:val="ListLabel 169"/>
     <w:qFormat/>
     <w:rPr>
       <w:sz w:val="20"/>
     </w:rPr>
   </w:style>
-  <w:style w:type="character" w:styleId="ListLabel170">
+  <w:style w:type="character" w:styleId="ListLabel170" w:customStyle="1">
     <w:name w:val="ListLabel 170"/>
     <w:qFormat/>
     <w:rPr>
       <w:sz w:val="20"/>
     </w:rPr>
   </w:style>
-  <w:style w:type="character" w:styleId="ListLabel171">
+  <w:style w:type="character" w:styleId="ListLabel171" w:customStyle="1">
     <w:name w:val="ListLabel 171"/>
     <w:qFormat/>
     <w:rPr>
       <w:sz w:val="20"/>
     </w:rPr>
   </w:style>
-  <w:style w:type="character" w:styleId="ListLabel172">
+  <w:style w:type="character" w:styleId="ListLabel172" w:customStyle="1">
     <w:name w:val="ListLabel 172"/>
     <w:qFormat/>
     <w:rPr>
       <w:sz w:val="20"/>
     </w:rPr>
   </w:style>
-  <w:style w:type="character" w:styleId="ListLabel173">
+  <w:style w:type="character" w:styleId="ListLabel173" w:customStyle="1">
     <w:name w:val="ListLabel 173"/>
     <w:qFormat/>
     <w:rPr>
       <w:sz w:val="20"/>
     </w:rPr>
   </w:style>
-  <w:style w:type="character" w:styleId="ListLabel174">
+  <w:style w:type="character" w:styleId="ListLabel174" w:customStyle="1">
     <w:name w:val="ListLabel 174"/>
     <w:qFormat/>
     <w:rPr>
       <w:sz w:val="20"/>
     </w:rPr>
   </w:style>
-  <w:style w:type="character" w:styleId="ListLabel175">
+  <w:style w:type="character" w:styleId="ListLabel175" w:customStyle="1">
     <w:name w:val="ListLabel 175"/>
     <w:qFormat/>
     <w:rPr>
       <w:sz w:val="20"/>
     </w:rPr>
   </w:style>
-  <w:style w:type="character" w:styleId="ListLabel176">
+  <w:style w:type="character" w:styleId="ListLabel176" w:customStyle="1">
     <w:name w:val="ListLabel 176"/>
     <w:qFormat/>
     <w:rPr>
       <w:sz w:val="20"/>
     </w:rPr>
   </w:style>
-  <w:style w:type="character" w:styleId="ListLabel177">
+  <w:style w:type="character" w:styleId="ListLabel177" w:customStyle="1">
     <w:name w:val="ListLabel 177"/>
     <w:qFormat/>
     <w:rPr>
       <w:sz w:val="20"/>
     </w:rPr>
   </w:style>
-  <w:style w:type="character" w:styleId="ListLabel178">
+  <w:style w:type="character" w:styleId="ListLabel178" w:customStyle="1">
     <w:name w:val="ListLabel 178"/>
     <w:qFormat/>
     <w:rPr>
       <w:sz w:val="20"/>
     </w:rPr>
   </w:style>
-  <w:style w:type="character" w:styleId="ListLabel179">
+  <w:style w:type="character" w:styleId="ListLabel179" w:customStyle="1">
     <w:name w:val="ListLabel 179"/>
     <w:qFormat/>
     <w:rPr>
       <w:sz w:val="20"/>
     </w:rPr>
   </w:style>
-  <w:style w:type="character" w:styleId="ListLabel180">
+  <w:style w:type="character" w:styleId="ListLabel180" w:customStyle="1">
     <w:name w:val="ListLabel 180"/>
     <w:qFormat/>
     <w:rPr>
       <w:sz w:val="20"/>
     </w:rPr>
   </w:style>
-  <w:style w:type="character" w:styleId="ListLabel181">
+  <w:style w:type="character" w:styleId="ListLabel181" w:customStyle="1">
     <w:name w:val="ListLabel 181"/>
     <w:qFormat/>
     <w:rPr>
       <w:sz w:val="20"/>
     </w:rPr>
   </w:style>
-  <w:style w:type="character" w:styleId="ListLabel182">
+  <w:style w:type="character" w:styleId="ListLabel182" w:customStyle="1">
     <w:name w:val="ListLabel 182"/>
     <w:qFormat/>
     <w:rPr>
       <w:sz w:val="20"/>
     </w:rPr>
   </w:style>
-  <w:style w:type="character" w:styleId="ListLabel183">
+  <w:style w:type="character" w:styleId="ListLabel183" w:customStyle="1">
     <w:name w:val="ListLabel 183"/>
     <w:qFormat/>
     <w:rPr>
       <w:sz w:val="20"/>
     </w:rPr>
   </w:style>
-  <w:style w:type="character" w:styleId="ListLabel184">
+  <w:style w:type="character" w:styleId="ListLabel184" w:customStyle="1">
     <w:name w:val="ListLabel 184"/>
     <w:qFormat/>
     <w:rPr>
       <w:sz w:val="20"/>
     </w:rPr>
   </w:style>
-  <w:style w:type="character" w:styleId="ListLabel185">
+  <w:style w:type="character" w:styleId="ListLabel185" w:customStyle="1">
     <w:name w:val="ListLabel 185"/>
     <w:qFormat/>
     <w:rPr>
       <w:sz w:val="20"/>
     </w:rPr>
   </w:style>
-  <w:style w:type="character" w:styleId="ListLabel186">
+  <w:style w:type="character" w:styleId="ListLabel186" w:customStyle="1">
     <w:name w:val="ListLabel 186"/>
     <w:qFormat/>
     <w:rPr>
       <w:sz w:val="20"/>
     </w:rPr>
   </w:style>
-  <w:style w:type="character" w:styleId="ListLabel187">
+  <w:style w:type="character" w:styleId="ListLabel187" w:customStyle="1">
     <w:name w:val="ListLabel 187"/>
     <w:qFormat/>
     <w:rPr>
       <w:sz w:val="20"/>
     </w:rPr>
   </w:style>
-  <w:style w:type="character" w:styleId="ListLabel188">
+  <w:style w:type="character" w:styleId="ListLabel188" w:customStyle="1">
     <w:name w:val="ListLabel 188"/>
     <w:qFormat/>
     <w:rPr>
       <w:sz w:val="20"/>
     </w:rPr>
   </w:style>
-  <w:style w:type="character" w:styleId="ListLabel189">
+  <w:style w:type="character" w:styleId="ListLabel189" w:customStyle="1">
     <w:name w:val="ListLabel 189"/>
     <w:qFormat/>
     <w:rPr>
       <w:sz w:val="20"/>
     </w:rPr>
   </w:style>
-  <w:style w:type="character" w:styleId="ListLabel190">
+  <w:style w:type="character" w:styleId="ListLabel190" w:customStyle="1">
     <w:name w:val="ListLabel 190"/>
     <w:qFormat/>
     <w:rPr>
       <w:sz w:val="20"/>
     </w:rPr>
   </w:style>
-  <w:style w:type="character" w:styleId="ListLabel191">
+  <w:style w:type="character" w:styleId="ListLabel191" w:customStyle="1">
     <w:name w:val="ListLabel 191"/>
     <w:qFormat/>
     <w:rPr>
       <w:sz w:val="20"/>
     </w:rPr>
   </w:style>
-  <w:style w:type="character" w:styleId="ListLabel192">
+  <w:style w:type="character" w:styleId="ListLabel192" w:customStyle="1">
     <w:name w:val="ListLabel 192"/>
     <w:qFormat/>
     <w:rPr>
       <w:sz w:val="20"/>
     </w:rPr>
   </w:style>
-  <w:style w:type="character" w:styleId="ListLabel193">
+  <w:style w:type="character" w:styleId="ListLabel193" w:customStyle="1">
     <w:name w:val="ListLabel 193"/>
     <w:qFormat/>
     <w:rPr>
       <w:sz w:val="20"/>
     </w:rPr>
   </w:style>
-  <w:style w:type="character" w:styleId="ListLabel194">
+  <w:style w:type="character" w:styleId="ListLabel194" w:customStyle="1">
     <w:name w:val="ListLabel 194"/>
     <w:qFormat/>
     <w:rPr>
       <w:sz w:val="20"/>
     </w:rPr>
   </w:style>
-  <w:style w:type="character" w:styleId="ListLabel195">
+  <w:style w:type="character" w:styleId="ListLabel195" w:customStyle="1">
     <w:name w:val="ListLabel 195"/>
     <w:qFormat/>
     <w:rPr>
       <w:sz w:val="20"/>
     </w:rPr>
   </w:style>
-  <w:style w:type="character" w:styleId="ListLabel196">
+  <w:style w:type="character" w:styleId="ListLabel196" w:customStyle="1">
     <w:name w:val="ListLabel 196"/>
     <w:qFormat/>
     <w:rPr>
       <w:sz w:val="20"/>
     </w:rPr>
   </w:style>
-  <w:style w:type="character" w:styleId="ListLabel197">
+  <w:style w:type="character" w:styleId="ListLabel197" w:customStyle="1">
     <w:name w:val="ListLabel 197"/>
     <w:qFormat/>
     <w:rPr>
       <w:sz w:val="20"/>
     </w:rPr>
   </w:style>
-  <w:style w:type="character" w:styleId="ListLabel198">
+  <w:style w:type="character" w:styleId="ListLabel198" w:customStyle="1">
     <w:name w:val="ListLabel 198"/>
     <w:qFormat/>
     <w:rPr>
@@ -2770,7 +4533,7 @@
       <w:color w:val="00000A"/>
       <w:sz w:val="20"/>
       <w:szCs w:val="20"/>
-      <w:lang w:val="en-US" w:eastAsia="zh-CN" w:bidi="ar-SA"/>
+      <w:lang w:eastAsia="zh-CN" w:val="en-US" w:bidi="ar-SA"/>
     </w:rPr>
   </w:style>
   <w:style w:type="paragraph" w:styleId="Sprechblasentext" w:customStyle="1">
@@ -2842,7 +4605,7 @@
       <w:szCs w:val="52"/>
     </w:rPr>
   </w:style>
-  <w:style w:type="paragraph" w:styleId="Papertitle">
+  <w:style w:type="paragraph" w:styleId="Papertitle" w:customStyle="1">
     <w:name w:val="paper title"/>
     <w:qFormat/>
     <w:pPr>
@@ -2853,14 +4616,14 @@
       <w:jc w:val="center"/>
     </w:pPr>
     <w:rPr>
-      <w:rFonts w:ascii="Times New Roman" w:hAnsi="Times New Roman" w:eastAsia="MS Mincho;ＭＳ 明朝" w:cs="Times New Roman"/>
+      <w:rFonts w:eastAsia="MS Mincho;ＭＳ 明朝" w:ascii="Times New Roman" w:hAnsi="Times New Roman" w:cs="Times New Roman"/>
       <w:color w:val="00000A"/>
       <w:sz w:val="48"/>
       <w:szCs w:val="48"/>
-      <w:lang w:val="en-US" w:eastAsia="en-SG" w:bidi="ar-SA"/>
-    </w:rPr>
-  </w:style>
-  <w:style w:type="paragraph" w:styleId="Author">
+      <w:lang w:eastAsia="en-SG" w:val="en-US" w:bidi="ar-SA"/>
+    </w:rPr>
+  </w:style>
+  <w:style w:type="paragraph" w:styleId="Author" w:customStyle="1">
     <w:name w:val="Author"/>
     <w:qFormat/>
     <w:pPr>
@@ -2871,14 +4634,14 @@
       <w:jc w:val="center"/>
     </w:pPr>
     <w:rPr>
-      <w:rFonts w:ascii="Times New Roman" w:hAnsi="Times New Roman" w:eastAsia="SimSun;宋体" w:cs="Times New Roman"/>
+      <w:rFonts w:eastAsia="SimSun;宋体" w:ascii="Times New Roman" w:hAnsi="Times New Roman" w:cs="Times New Roman"/>
       <w:color w:val="00000A"/>
       <w:sz w:val="22"/>
       <w:szCs w:val="22"/>
-      <w:lang w:val="en-US" w:eastAsia="en-SG" w:bidi="ar-SA"/>
-    </w:rPr>
-  </w:style>
-  <w:style w:type="paragraph" w:styleId="Affiliation">
+      <w:lang w:eastAsia="en-SG" w:val="en-US" w:bidi="ar-SA"/>
+    </w:rPr>
+  </w:style>
+  <w:style w:type="paragraph" w:styleId="Affiliation" w:customStyle="1">
     <w:name w:val="Affiliation"/>
     <w:qFormat/>
     <w:pPr>
@@ -2888,14 +4651,14 @@
       <w:jc w:val="center"/>
     </w:pPr>
     <w:rPr>
-      <w:rFonts w:ascii="Times New Roman" w:hAnsi="Times New Roman" w:eastAsia="SimSun;宋体" w:cs="Times New Roman"/>
+      <w:rFonts w:eastAsia="SimSun;宋体" w:ascii="Times New Roman" w:hAnsi="Times New Roman" w:cs="Times New Roman"/>
       <w:color w:val="00000A"/>
       <w:sz w:val="20"/>
       <w:szCs w:val="20"/>
-      <w:lang w:val="en-US" w:eastAsia="zh-CN" w:bidi="ar-SA"/>
-    </w:rPr>
-  </w:style>
-  <w:style w:type="paragraph" w:styleId="Abstract">
+      <w:lang w:eastAsia="zh-CN" w:val="en-US" w:bidi="ar-SA"/>
+    </w:rPr>
+  </w:style>
+  <w:style w:type="paragraph" w:styleId="Abstract" w:customStyle="1">
     <w:name w:val="Abstract"/>
     <w:qFormat/>
     <w:pPr>
@@ -2906,16 +4669,16 @@
       <w:jc w:val="both"/>
     </w:pPr>
     <w:rPr>
-      <w:rFonts w:ascii="Times New Roman" w:hAnsi="Times New Roman" w:eastAsia="SimSun;宋体" w:cs="Times New Roman"/>
+      <w:rFonts w:eastAsia="SimSun;宋体" w:ascii="Times New Roman" w:hAnsi="Times New Roman" w:cs="Times New Roman"/>
       <w:b/>
       <w:bCs/>
       <w:color w:val="00000A"/>
       <w:sz w:val="18"/>
       <w:szCs w:val="18"/>
-      <w:lang w:val="en-US" w:eastAsia="zh-CN" w:bidi="ar-SA"/>
-    </w:rPr>
-  </w:style>
-  <w:style w:type="paragraph" w:styleId="References">
+      <w:lang w:eastAsia="zh-CN" w:val="en-US" w:bidi="ar-SA"/>
+    </w:rPr>
+  </w:style>
+  <w:style w:type="paragraph" w:styleId="References" w:customStyle="1">
     <w:name w:val="references"/>
     <w:qFormat/>
     <w:pPr>
@@ -2926,12 +4689,19 @@
       <w:jc w:val="both"/>
     </w:pPr>
     <w:rPr>
-      <w:rFonts w:ascii="Times New Roman" w:hAnsi="Times New Roman" w:eastAsia="MS Mincho;ＭＳ 明朝" w:cs="Times New Roman"/>
+      <w:rFonts w:eastAsia="MS Mincho;ＭＳ 明朝" w:ascii="Times New Roman" w:hAnsi="Times New Roman" w:cs="Times New Roman"/>
       <w:color w:val="00000A"/>
       <w:sz w:val="16"/>
       <w:szCs w:val="16"/>
-      <w:lang w:val="en-US" w:eastAsia="en-SG" w:bidi="ar-SA"/>
-    </w:rPr>
+      <w:lang w:eastAsia="en-SG" w:val="en-US" w:bidi="ar-SA"/>
+    </w:rPr>
+  </w:style>
+  <w:style w:type="paragraph" w:styleId="TableContents" w:customStyle="1">
+    <w:name w:val="Table Contents"/>
+    <w:basedOn w:val="Normal"/>
+    <w:qFormat/>
+    <w:pPr/>
+    <w:rPr/>
   </w:style>
   <w:style w:type="numbering" w:styleId="NoList" w:default="1">
     <w:name w:val="No List"/>
@@ -2940,7 +4710,7 @@
     <w:unhideWhenUsed/>
     <w:qFormat/>
   </w:style>
-  <w:style w:type="numbering" w:styleId="WW8Num4">
+  <w:style w:type="numbering" w:styleId="WW8Num4" w:customStyle="1">
     <w:name w:val="WW8Num4"/>
     <w:qFormat/>
   </w:style>
@@ -2965,6 +4735,7 @@
     <w:uiPriority w:val="59"/>
     <w:rsid w:val="00724579"/>
     <w:tblPr>
+      <w:tblInd w:w="0" w:type="dxa"/>
       <w:tblBorders>
         <w:top w:val="single" w:color="auto" w:sz="4" w:space="0"/>
         <w:left w:val="single" w:color="auto" w:sz="4" w:space="0"/>
@@ -2973,6 +4744,12 @@
         <w:insideH w:val="single" w:color="auto" w:sz="4" w:space="0"/>
         <w:insideV w:val="single" w:color="auto" w:sz="4" w:space="0"/>
       </w:tblBorders>
+      <w:tblCellMar>
+        <w:top w:w="0" w:type="dxa"/>
+        <w:left w:w="108" w:type="dxa"/>
+        <w:bottom w:w="0" w:type="dxa"/>
+        <w:right w:w="108" w:type="dxa"/>
+      </w:tblCellMar>
     </w:tblPr>
   </w:style>
 </w:styles>

</xml_diff>